<commit_message>
nmv 10 03 2022
</commit_message>
<xml_diff>
--- a/TS-Kramam/TS-6.2/TS 6.2 Malayalam Krama Paatam Corrections.docx
+++ b/TS-Kramam/TS-6.2/TS 6.2 Malayalam Krama Paatam Corrections.docx
@@ -7460,7 +7460,6 @@
                 <w:szCs w:val="32"/>
               </w:rPr>
             </w:pPr>
-            <w:bookmarkStart w:id="0" w:name="_GoBack"/>
             <w:r>
               <w:rPr>
                 <w:rFonts w:cs="Arial"/>
@@ -7835,7 +7834,6 @@
           </w:p>
         </w:tc>
       </w:tr>
-      <w:bookmarkEnd w:id="0"/>
       <w:tr>
         <w:trPr>
           <w:trHeight w:val="964"/>
@@ -9434,17 +9432,7 @@
                 <w:sz w:val="28"/>
                 <w:szCs w:val="32"/>
               </w:rPr>
-              <w:t>7.5</w:t>
-            </w:r>
-            <w:r>
-              <w:rPr>
-                <w:rFonts w:cs="Arial"/>
-                <w:b/>
-                <w:color w:val="FF0000"/>
-                <w:sz w:val="28"/>
-                <w:szCs w:val="32"/>
-              </w:rPr>
-              <w:t xml:space="preserve"> </w:t>
+              <w:t xml:space="preserve">7.5 </w:t>
             </w:r>
             <w:r>
               <w:rPr>
@@ -9830,17 +9818,7 @@
                 <w:sz w:val="28"/>
                 <w:szCs w:val="32"/>
               </w:rPr>
-              <w:t>8</w:t>
-            </w:r>
-            <w:r>
-              <w:rPr>
-                <w:rFonts w:cs="Arial"/>
-                <w:b/>
-                <w:color w:val="FF0000"/>
-                <w:sz w:val="28"/>
-                <w:szCs w:val="32"/>
-              </w:rPr>
-              <w:t xml:space="preserve">.5 </w:t>
+              <w:t xml:space="preserve">8.5 </w:t>
             </w:r>
             <w:r>
               <w:rPr>
@@ -11255,6 +11233,573 @@
                 <w:lang w:val="en-IN" w:eastAsia="en-IN" w:bidi="ml-IN"/>
               </w:rPr>
               <w:t>— |</w:t>
+            </w:r>
+          </w:p>
+        </w:tc>
+      </w:tr>
+      <w:tr>
+        <w:trPr>
+          <w:trHeight w:val="996"/>
+        </w:trPr>
+        <w:tc>
+          <w:tcPr>
+            <w:tcW w:w="3941" w:type="dxa"/>
+          </w:tcPr>
+          <w:p>
+            <w:pPr>
+              <w:widowControl w:val="0"/>
+              <w:tabs>
+                <w:tab w:val="left" w:pos="993"/>
+              </w:tabs>
+              <w:autoSpaceDE w:val="0"/>
+              <w:autoSpaceDN w:val="0"/>
+              <w:adjustRightInd w:val="0"/>
+              <w:spacing w:before="0" w:line="252" w:lineRule="auto"/>
+              <w:ind w:right="297"/>
+              <w:rPr>
+                <w:rFonts w:cs="Arial"/>
+                <w:b/>
+                <w:color w:val="FF0000"/>
+                <w:sz w:val="28"/>
+                <w:szCs w:val="32"/>
+              </w:rPr>
+            </w:pPr>
+            <w:r>
+              <w:rPr>
+                <w:rFonts w:cs="Arial"/>
+                <w:b/>
+                <w:color w:val="FF0000"/>
+                <w:sz w:val="28"/>
+                <w:szCs w:val="32"/>
+              </w:rPr>
+              <w:t>T.S.6.2.</w:t>
+            </w:r>
+            <w:r>
+              <w:rPr>
+                <w:rFonts w:cs="Arial"/>
+                <w:b/>
+                <w:color w:val="FF0000"/>
+                <w:sz w:val="28"/>
+                <w:szCs w:val="32"/>
+              </w:rPr>
+              <w:t>11.3</w:t>
+            </w:r>
+            <w:r>
+              <w:rPr>
+                <w:rFonts w:cs="Arial"/>
+                <w:b/>
+                <w:color w:val="FF0000"/>
+                <w:sz w:val="28"/>
+                <w:szCs w:val="32"/>
+              </w:rPr>
+              <w:t xml:space="preserve"> – </w:t>
+            </w:r>
+            <w:proofErr w:type="spellStart"/>
+            <w:r>
+              <w:rPr>
+                <w:rFonts w:cs="Arial"/>
+                <w:b/>
+                <w:color w:val="FF0000"/>
+                <w:sz w:val="28"/>
+                <w:szCs w:val="32"/>
+              </w:rPr>
+              <w:t>Kramam</w:t>
+            </w:r>
+            <w:proofErr w:type="spellEnd"/>
+          </w:p>
+          <w:p>
+            <w:pPr>
+              <w:widowControl w:val="0"/>
+              <w:tabs>
+                <w:tab w:val="left" w:pos="993"/>
+              </w:tabs>
+              <w:autoSpaceDE w:val="0"/>
+              <w:autoSpaceDN w:val="0"/>
+              <w:adjustRightInd w:val="0"/>
+              <w:spacing w:before="0" w:line="252" w:lineRule="auto"/>
+              <w:ind w:right="297"/>
+              <w:rPr>
+                <w:rFonts w:cs="Arial"/>
+                <w:b/>
+                <w:color w:val="FF0000"/>
+                <w:sz w:val="28"/>
+                <w:szCs w:val="32"/>
+              </w:rPr>
+            </w:pPr>
+            <w:proofErr w:type="spellStart"/>
+            <w:r>
+              <w:rPr>
+                <w:rFonts w:cs="Arial"/>
+                <w:b/>
+                <w:color w:val="FF0000"/>
+                <w:sz w:val="28"/>
+                <w:szCs w:val="32"/>
+              </w:rPr>
+              <w:t>Krama</w:t>
+            </w:r>
+            <w:proofErr w:type="spellEnd"/>
+            <w:r>
+              <w:rPr>
+                <w:rFonts w:cs="Arial"/>
+                <w:b/>
+                <w:color w:val="FF0000"/>
+                <w:sz w:val="28"/>
+                <w:szCs w:val="32"/>
+              </w:rPr>
+              <w:t xml:space="preserve"> </w:t>
+            </w:r>
+            <w:proofErr w:type="spellStart"/>
+            <w:r>
+              <w:rPr>
+                <w:rFonts w:cs="Arial"/>
+                <w:b/>
+                <w:color w:val="FF0000"/>
+                <w:sz w:val="28"/>
+                <w:szCs w:val="32"/>
+              </w:rPr>
+              <w:t>Vaakyam</w:t>
+            </w:r>
+            <w:proofErr w:type="spellEnd"/>
+            <w:r>
+              <w:rPr>
+                <w:rFonts w:cs="Arial"/>
+                <w:b/>
+                <w:color w:val="FF0000"/>
+                <w:sz w:val="28"/>
+                <w:szCs w:val="32"/>
+              </w:rPr>
+              <w:t xml:space="preserve"> No.– </w:t>
+            </w:r>
+            <w:r>
+              <w:rPr>
+                <w:rFonts w:cs="Arial"/>
+                <w:b/>
+                <w:color w:val="FF0000"/>
+                <w:sz w:val="28"/>
+                <w:szCs w:val="32"/>
+              </w:rPr>
+              <w:t>29</w:t>
+            </w:r>
+          </w:p>
+          <w:p>
+            <w:pPr>
+              <w:widowControl w:val="0"/>
+              <w:tabs>
+                <w:tab w:val="left" w:pos="993"/>
+              </w:tabs>
+              <w:autoSpaceDE w:val="0"/>
+              <w:autoSpaceDN w:val="0"/>
+              <w:adjustRightInd w:val="0"/>
+              <w:spacing w:before="0" w:line="252" w:lineRule="auto"/>
+              <w:ind w:right="297"/>
+              <w:rPr>
+                <w:rFonts w:cs="Arial"/>
+                <w:b/>
+                <w:color w:val="FF0000"/>
+                <w:sz w:val="28"/>
+                <w:szCs w:val="32"/>
+              </w:rPr>
+            </w:pPr>
+            <w:proofErr w:type="spellStart"/>
+            <w:r>
+              <w:rPr>
+                <w:rFonts w:cs="Arial"/>
+                <w:b/>
+                <w:color w:val="FF0000"/>
+                <w:sz w:val="28"/>
+                <w:szCs w:val="32"/>
+              </w:rPr>
+              <w:t>Panchaati</w:t>
+            </w:r>
+            <w:proofErr w:type="spellEnd"/>
+            <w:r>
+              <w:rPr>
+                <w:rFonts w:cs="Arial"/>
+                <w:b/>
+                <w:color w:val="FF0000"/>
+                <w:sz w:val="28"/>
+                <w:szCs w:val="32"/>
+              </w:rPr>
+              <w:t xml:space="preserve"> No</w:t>
+            </w:r>
+            <w:r>
+              <w:rPr>
+                <w:rFonts w:cs="Arial"/>
+                <w:b/>
+                <w:color w:val="FF0000"/>
+                <w:szCs w:val="32"/>
+              </w:rPr>
+              <w:t xml:space="preserve">. - </w:t>
+            </w:r>
+            <w:r>
+              <w:rPr>
+                <w:rFonts w:cs="Arial"/>
+                <w:b/>
+                <w:color w:val="FF0000"/>
+                <w:sz w:val="28"/>
+                <w:szCs w:val="32"/>
+              </w:rPr>
+              <w:t>58</w:t>
+            </w:r>
+            <w:bookmarkStart w:id="0" w:name="_GoBack"/>
+            <w:bookmarkEnd w:id="0"/>
+          </w:p>
+        </w:tc>
+        <w:tc>
+          <w:tcPr>
+            <w:tcW w:w="4848" w:type="dxa"/>
+          </w:tcPr>
+          <w:p>
+            <w:pPr>
+              <w:widowControl w:val="0"/>
+              <w:autoSpaceDE w:val="0"/>
+              <w:autoSpaceDN w:val="0"/>
+              <w:adjustRightInd w:val="0"/>
+              <w:spacing w:before="0" w:line="240" w:lineRule="auto"/>
+              <w:rPr>
+                <w:rFonts w:ascii="BRH Malayalam Extra" w:eastAsia="Times New Roman" w:hAnsi="BRH Malayalam Extra" w:cs="BRH Malayalam Extra"/>
+                <w:color w:val="000000"/>
+                <w:sz w:val="40"/>
+                <w:szCs w:val="40"/>
+                <w:lang w:val="en-IN" w:eastAsia="en-IN" w:bidi="ml-IN"/>
+              </w:rPr>
+            </w:pPr>
+            <w:r>
+              <w:rPr>
+                <w:rFonts w:ascii="BRH Malayalam Extra" w:eastAsia="Times New Roman" w:hAnsi="BRH Malayalam Extra" w:cs="BRH Malayalam Extra"/>
+                <w:color w:val="000000"/>
+                <w:sz w:val="40"/>
+                <w:szCs w:val="40"/>
+                <w:lang w:val="en-IN" w:eastAsia="en-IN" w:bidi="ml-IN"/>
+              </w:rPr>
+              <w:t>D</w:t>
+            </w:r>
+            <w:r>
+              <w:rPr>
+                <w:rFonts w:ascii="BRH Malayalam Extra" w:eastAsia="Times New Roman" w:hAnsi="BRH Malayalam Extra" w:cs="BRH Malayalam Extra"/>
+                <w:color w:val="000000"/>
+                <w:sz w:val="32"/>
+                <w:szCs w:val="40"/>
+                <w:lang w:val="en-IN" w:eastAsia="en-IN" w:bidi="ml-IN"/>
+              </w:rPr>
+              <w:t>–</w:t>
+            </w:r>
+            <w:r>
+              <w:rPr>
+                <w:rFonts w:ascii="BRH Malayalam Extra" w:eastAsia="Times New Roman" w:hAnsi="BRH Malayalam Extra" w:cs="BRH Malayalam Extra"/>
+                <w:color w:val="000000"/>
+                <w:sz w:val="40"/>
+                <w:szCs w:val="40"/>
+                <w:lang w:val="en-IN" w:eastAsia="en-IN" w:bidi="ml-IN"/>
+              </w:rPr>
+              <w:t>e</w:t>
+            </w:r>
+            <w:r>
+              <w:rPr>
+                <w:rFonts w:ascii="BRH Malayalam Extra" w:eastAsia="Times New Roman" w:hAnsi="BRH Malayalam Extra" w:cs="BRH Malayalam Extra"/>
+                <w:color w:val="000000"/>
+                <w:sz w:val="32"/>
+                <w:szCs w:val="40"/>
+                <w:lang w:val="en-IN" w:eastAsia="en-IN" w:bidi="ml-IN"/>
+              </w:rPr>
+              <w:t>–</w:t>
+            </w:r>
+            <w:r>
+              <w:rPr>
+                <w:rFonts w:ascii="BRH Malayalam Extra" w:eastAsia="Times New Roman" w:hAnsi="BRH Malayalam Extra" w:cs="BRH Malayalam Extra"/>
+                <w:color w:val="000000"/>
+                <w:sz w:val="40"/>
+                <w:szCs w:val="40"/>
+                <w:lang w:val="en-IN" w:eastAsia="en-IN" w:bidi="ml-IN"/>
+              </w:rPr>
+              <w:t>k</w:t>
+            </w:r>
+            <w:r>
+              <w:rPr>
+                <w:rFonts w:ascii="BRH Malayalam Extra" w:eastAsia="Times New Roman" w:hAnsi="BRH Malayalam Extra" w:cs="BRH Malayalam Extra"/>
+                <w:color w:val="000000"/>
+                <w:sz w:val="32"/>
+                <w:szCs w:val="40"/>
+                <w:lang w:val="en-IN" w:eastAsia="en-IN" w:bidi="ml-IN"/>
+              </w:rPr>
+              <w:t>–</w:t>
+            </w:r>
+            <w:proofErr w:type="spellStart"/>
+            <w:r>
+              <w:rPr>
+                <w:rFonts w:ascii="BRH Malayalam Extra" w:eastAsia="Times New Roman" w:hAnsi="BRH Malayalam Extra" w:cs="BRH Malayalam Extra"/>
+                <w:color w:val="000000"/>
+                <w:sz w:val="40"/>
+                <w:szCs w:val="40"/>
+                <w:lang w:val="en-IN" w:eastAsia="en-IN" w:bidi="ml-IN"/>
+              </w:rPr>
+              <w:t>pxJ</w:t>
+            </w:r>
+            <w:proofErr w:type="spellEnd"/>
+            <w:r>
+              <w:rPr>
+                <w:rFonts w:ascii="BRH Malayalam Extra" w:eastAsia="Times New Roman" w:hAnsi="BRH Malayalam Extra" w:cs="BRH Malayalam Extra"/>
+                <w:color w:val="000000"/>
+                <w:sz w:val="40"/>
+                <w:szCs w:val="40"/>
+                <w:lang w:val="en-IN" w:eastAsia="en-IN" w:bidi="ml-IN"/>
+              </w:rPr>
+              <w:t xml:space="preserve"> </w:t>
+            </w:r>
+            <w:proofErr w:type="spellStart"/>
+            <w:r>
+              <w:rPr>
+                <w:rFonts w:ascii="BRH Malayalam Extra" w:eastAsia="Times New Roman" w:hAnsi="BRH Malayalam Extra" w:cs="BRH Malayalam Extra"/>
+                <w:color w:val="000000"/>
+                <w:sz w:val="40"/>
+                <w:szCs w:val="40"/>
+                <w:lang w:val="en-IN" w:eastAsia="en-IN" w:bidi="ml-IN"/>
+              </w:rPr>
+              <w:t>öex</w:t>
+            </w:r>
+            <w:proofErr w:type="spellEnd"/>
+            <w:r>
+              <w:rPr>
+                <w:rFonts w:ascii="BRH Malayalam Extra" w:eastAsia="Times New Roman" w:hAnsi="BRH Malayalam Extra" w:cs="BRH Malayalam Extra"/>
+                <w:color w:val="000000"/>
+                <w:sz w:val="32"/>
+                <w:szCs w:val="40"/>
+                <w:lang w:val="en-IN" w:eastAsia="en-IN" w:bidi="ml-IN"/>
+              </w:rPr>
+              <w:t>–</w:t>
+            </w:r>
+            <w:r>
+              <w:rPr>
+                <w:rFonts w:ascii="BRH Malayalam Extra" w:eastAsia="Times New Roman" w:hAnsi="BRH Malayalam Extra" w:cs="BRH Malayalam Extra"/>
+                <w:color w:val="000000"/>
+                <w:sz w:val="40"/>
+                <w:szCs w:val="40"/>
+                <w:lang w:val="en-IN" w:eastAsia="en-IN" w:bidi="ml-IN"/>
+              </w:rPr>
+              <w:t>¥</w:t>
+            </w:r>
+            <w:proofErr w:type="spellStart"/>
+            <w:r>
+              <w:rPr>
+                <w:rFonts w:ascii="BRH Malayalam Extra" w:eastAsia="Times New Roman" w:hAnsi="BRH Malayalam Extra" w:cs="BRH Malayalam Extra"/>
+                <w:color w:val="000000"/>
+                <w:sz w:val="40"/>
+                <w:szCs w:val="40"/>
+                <w:lang w:val="en-IN" w:eastAsia="en-IN" w:bidi="ml-IN"/>
+              </w:rPr>
+              <w:t>Y</w:t>
+            </w:r>
+            <w:r>
+              <w:rPr>
+                <w:rFonts w:ascii="BRH Malayalam Extra" w:eastAsia="Times New Roman" w:hAnsi="BRH Malayalam Extra" w:cs="BRH Malayalam Extra"/>
+                <w:color w:val="000000"/>
+                <w:sz w:val="40"/>
+                <w:szCs w:val="40"/>
+                <w:highlight w:val="yellow"/>
+                <w:lang w:val="en-IN" w:eastAsia="en-IN" w:bidi="ml-IN"/>
+              </w:rPr>
+              <w:t>r</w:t>
+            </w:r>
+            <w:proofErr w:type="spellEnd"/>
+            <w:r>
+              <w:rPr>
+                <w:rFonts w:ascii="BRH Malayalam Extra" w:eastAsia="Times New Roman" w:hAnsi="BRH Malayalam Extra" w:cs="BRH Malayalam Extra"/>
+                <w:color w:val="000000"/>
+                <w:sz w:val="40"/>
+                <w:szCs w:val="40"/>
+                <w:highlight w:val="yellow"/>
+                <w:lang w:val="en-IN" w:eastAsia="en-IN" w:bidi="ml-IN"/>
+              </w:rPr>
+              <w:t>¡—J</w:t>
+            </w:r>
+            <w:r>
+              <w:rPr>
+                <w:rFonts w:ascii="BRH Malayalam Extra" w:eastAsia="Times New Roman" w:hAnsi="BRH Malayalam Extra" w:cs="BRH Malayalam Extra"/>
+                <w:color w:val="000000"/>
+                <w:sz w:val="40"/>
+                <w:szCs w:val="40"/>
+                <w:lang w:val="en-IN" w:eastAsia="en-IN" w:bidi="ml-IN"/>
+              </w:rPr>
+              <w:t xml:space="preserve"> |</w:t>
+            </w:r>
+          </w:p>
+        </w:tc>
+        <w:tc>
+          <w:tcPr>
+            <w:tcW w:w="5220" w:type="dxa"/>
+          </w:tcPr>
+          <w:p>
+            <w:pPr>
+              <w:widowControl w:val="0"/>
+              <w:autoSpaceDE w:val="0"/>
+              <w:autoSpaceDN w:val="0"/>
+              <w:adjustRightInd w:val="0"/>
+              <w:spacing w:before="0" w:line="240" w:lineRule="auto"/>
+              <w:rPr>
+                <w:rFonts w:ascii="BRH Malayalam Extra" w:eastAsia="Times New Roman" w:hAnsi="BRH Malayalam Extra" w:cs="BRH Malayalam Extra"/>
+                <w:color w:val="000000"/>
+                <w:sz w:val="40"/>
+                <w:szCs w:val="40"/>
+                <w:lang w:val="en-IN" w:eastAsia="en-IN" w:bidi="ml-IN"/>
+              </w:rPr>
+            </w:pPr>
+            <w:r>
+              <w:rPr>
+                <w:rFonts w:ascii="BRH Malayalam Extra" w:eastAsia="Times New Roman" w:hAnsi="BRH Malayalam Extra" w:cs="BRH Malayalam Extra"/>
+                <w:color w:val="000000"/>
+                <w:sz w:val="40"/>
+                <w:szCs w:val="40"/>
+                <w:lang w:val="en-IN" w:eastAsia="en-IN" w:bidi="ml-IN"/>
+              </w:rPr>
+              <w:t>D</w:t>
+            </w:r>
+            <w:r>
+              <w:rPr>
+                <w:rFonts w:ascii="BRH Malayalam Extra" w:eastAsia="Times New Roman" w:hAnsi="BRH Malayalam Extra" w:cs="BRH Malayalam Extra"/>
+                <w:color w:val="000000"/>
+                <w:sz w:val="32"/>
+                <w:szCs w:val="40"/>
+                <w:lang w:val="en-IN" w:eastAsia="en-IN" w:bidi="ml-IN"/>
+              </w:rPr>
+              <w:t>–</w:t>
+            </w:r>
+            <w:r>
+              <w:rPr>
+                <w:rFonts w:ascii="BRH Malayalam Extra" w:eastAsia="Times New Roman" w:hAnsi="BRH Malayalam Extra" w:cs="BRH Malayalam Extra"/>
+                <w:color w:val="000000"/>
+                <w:sz w:val="40"/>
+                <w:szCs w:val="40"/>
+                <w:lang w:val="en-IN" w:eastAsia="en-IN" w:bidi="ml-IN"/>
+              </w:rPr>
+              <w:t>e</w:t>
+            </w:r>
+            <w:r>
+              <w:rPr>
+                <w:rFonts w:ascii="BRH Malayalam Extra" w:eastAsia="Times New Roman" w:hAnsi="BRH Malayalam Extra" w:cs="BRH Malayalam Extra"/>
+                <w:color w:val="000000"/>
+                <w:sz w:val="32"/>
+                <w:szCs w:val="40"/>
+                <w:lang w:val="en-IN" w:eastAsia="en-IN" w:bidi="ml-IN"/>
+              </w:rPr>
+              <w:t>–</w:t>
+            </w:r>
+            <w:r>
+              <w:rPr>
+                <w:rFonts w:ascii="BRH Malayalam Extra" w:eastAsia="Times New Roman" w:hAnsi="BRH Malayalam Extra" w:cs="BRH Malayalam Extra"/>
+                <w:color w:val="000000"/>
+                <w:sz w:val="40"/>
+                <w:szCs w:val="40"/>
+                <w:lang w:val="en-IN" w:eastAsia="en-IN" w:bidi="ml-IN"/>
+              </w:rPr>
+              <w:t>k</w:t>
+            </w:r>
+            <w:r>
+              <w:rPr>
+                <w:rFonts w:ascii="BRH Malayalam Extra" w:eastAsia="Times New Roman" w:hAnsi="BRH Malayalam Extra" w:cs="BRH Malayalam Extra"/>
+                <w:color w:val="000000"/>
+                <w:sz w:val="32"/>
+                <w:szCs w:val="40"/>
+                <w:lang w:val="en-IN" w:eastAsia="en-IN" w:bidi="ml-IN"/>
+              </w:rPr>
+              <w:t>–</w:t>
+            </w:r>
+            <w:proofErr w:type="spellStart"/>
+            <w:r>
+              <w:rPr>
+                <w:rFonts w:ascii="BRH Malayalam Extra" w:eastAsia="Times New Roman" w:hAnsi="BRH Malayalam Extra" w:cs="BRH Malayalam Extra"/>
+                <w:color w:val="000000"/>
+                <w:sz w:val="40"/>
+                <w:szCs w:val="40"/>
+                <w:lang w:val="en-IN" w:eastAsia="en-IN" w:bidi="ml-IN"/>
+              </w:rPr>
+              <w:t>pxJ</w:t>
+            </w:r>
+            <w:proofErr w:type="spellEnd"/>
+            <w:r>
+              <w:rPr>
+                <w:rFonts w:ascii="BRH Malayalam Extra" w:eastAsia="Times New Roman" w:hAnsi="BRH Malayalam Extra" w:cs="BRH Malayalam Extra"/>
+                <w:color w:val="000000"/>
+                <w:sz w:val="40"/>
+                <w:szCs w:val="40"/>
+                <w:lang w:val="en-IN" w:eastAsia="en-IN" w:bidi="ml-IN"/>
+              </w:rPr>
+              <w:t xml:space="preserve"> </w:t>
+            </w:r>
+            <w:proofErr w:type="spellStart"/>
+            <w:r>
+              <w:rPr>
+                <w:rFonts w:ascii="BRH Malayalam Extra" w:eastAsia="Times New Roman" w:hAnsi="BRH Malayalam Extra" w:cs="BRH Malayalam Extra"/>
+                <w:color w:val="000000"/>
+                <w:sz w:val="40"/>
+                <w:szCs w:val="40"/>
+                <w:lang w:val="en-IN" w:eastAsia="en-IN" w:bidi="ml-IN"/>
+              </w:rPr>
+              <w:t>öex</w:t>
+            </w:r>
+            <w:proofErr w:type="spellEnd"/>
+            <w:r>
+              <w:rPr>
+                <w:rFonts w:ascii="BRH Malayalam Extra" w:eastAsia="Times New Roman" w:hAnsi="BRH Malayalam Extra" w:cs="BRH Malayalam Extra"/>
+                <w:color w:val="000000"/>
+                <w:sz w:val="32"/>
+                <w:szCs w:val="40"/>
+                <w:lang w:val="en-IN" w:eastAsia="en-IN" w:bidi="ml-IN"/>
+              </w:rPr>
+              <w:t>–</w:t>
+            </w:r>
+            <w:r>
+              <w:rPr>
+                <w:rFonts w:ascii="BRH Malayalam Extra" w:eastAsia="Times New Roman" w:hAnsi="BRH Malayalam Extra" w:cs="BRH Malayalam Extra"/>
+                <w:color w:val="000000"/>
+                <w:sz w:val="40"/>
+                <w:szCs w:val="40"/>
+                <w:lang w:val="en-IN" w:eastAsia="en-IN" w:bidi="ml-IN"/>
+              </w:rPr>
+              <w:t>¥</w:t>
+            </w:r>
+            <w:proofErr w:type="spellStart"/>
+            <w:r>
+              <w:rPr>
+                <w:rFonts w:ascii="BRH Malayalam Extra" w:eastAsia="Times New Roman" w:hAnsi="BRH Malayalam Extra" w:cs="BRH Malayalam Extra"/>
+                <w:color w:val="000000"/>
+                <w:sz w:val="40"/>
+                <w:szCs w:val="40"/>
+                <w:lang w:val="en-IN" w:eastAsia="en-IN" w:bidi="ml-IN"/>
+              </w:rPr>
+              <w:t>Y</w:t>
+            </w:r>
+            <w:r>
+              <w:rPr>
+                <w:rFonts w:ascii="BRH Malayalam Extra" w:eastAsia="Times New Roman" w:hAnsi="BRH Malayalam Extra" w:cs="BRH Malayalam Extra"/>
+                <w:color w:val="000000"/>
+                <w:sz w:val="40"/>
+                <w:szCs w:val="40"/>
+                <w:highlight w:val="green"/>
+                <w:lang w:val="en-IN" w:eastAsia="en-IN" w:bidi="ml-IN"/>
+              </w:rPr>
+              <w:t>r</w:t>
+            </w:r>
+            <w:proofErr w:type="spellEnd"/>
+            <w:r>
+              <w:rPr>
+                <w:rFonts w:ascii="BRH Malayalam Extra" w:eastAsia="Times New Roman" w:hAnsi="BRH Malayalam Extra" w:cs="BRH Malayalam Extra"/>
+                <w:color w:val="000000"/>
+                <w:sz w:val="40"/>
+                <w:szCs w:val="40"/>
+                <w:highlight w:val="green"/>
+                <w:lang w:val="en-IN" w:eastAsia="en-IN" w:bidi="ml-IN"/>
+              </w:rPr>
+              <w:t>¡—</w:t>
+            </w:r>
+            <w:r>
+              <w:rPr>
+                <w:rFonts w:ascii="BRH Malayalam Extra" w:eastAsia="Times New Roman" w:hAnsi="BRH Malayalam Extra" w:cs="BRH Malayalam Extra"/>
+                <w:color w:val="000000"/>
+                <w:sz w:val="40"/>
+                <w:szCs w:val="40"/>
+                <w:lang w:val="en-IN" w:eastAsia="en-IN" w:bidi="ml-IN"/>
+              </w:rPr>
+              <w:t xml:space="preserve"> |</w:t>
             </w:r>
           </w:p>
         </w:tc>
@@ -11966,7 +12511,7 @@
         <w:bCs/>
         <w:noProof/>
       </w:rPr>
-      <w:t>4</w:t>
+      <w:t>5</w:t>
     </w:r>
     <w:r>
       <w:rPr>
@@ -12160,7 +12705,7 @@
         <w:bCs/>
         <w:noProof/>
       </w:rPr>
-      <w:t>4</w:t>
+      <w:t>5</w:t>
     </w:r>
     <w:r>
       <w:rPr>
@@ -13017,7 +13562,7 @@
 </file>
 
 <file path=customXml/itemProps1.xml><?xml version="1.0" encoding="utf-8"?>
-<ds:datastoreItem xmlns:ds="http://schemas.openxmlformats.org/officeDocument/2006/customXml" ds:itemID="{64F118FF-5B41-42BC-B9AC-4C4DF71C9F32}">
+<ds:datastoreItem xmlns:ds="http://schemas.openxmlformats.org/officeDocument/2006/customXml" ds:itemID="{AE7FE0B8-ED04-4839-823D-3ECEA187BD9D}">
   <ds:schemaRefs>
     <ds:schemaRef ds:uri="http://schemas.openxmlformats.org/officeDocument/2006/bibliography"/>
   </ds:schemaRefs>

</xml_diff>

<commit_message>
nmv 15 03 2022
</commit_message>
<xml_diff>
--- a/TS-Kramam/TS-6.2/TS 6.2 Malayalam Krama Paatam Corrections.docx
+++ b/TS-Kramam/TS-6.2/TS 6.2 Malayalam Krama Paatam Corrections.docx
@@ -125,9 +125,8 @@
           <w:szCs w:val="32"/>
           <w:u w:val="single"/>
         </w:rPr>
-        <w:t xml:space="preserve">Observed </w:t>
+        <w:t xml:space="preserve">Observed till </w:t>
       </w:r>
-      <w:proofErr w:type="gramStart"/>
       <w:r>
         <w:rPr>
           <w:b/>
@@ -136,20 +135,8 @@
           <w:szCs w:val="32"/>
           <w:u w:val="single"/>
         </w:rPr>
-        <w:t xml:space="preserve">till </w:t>
+        <w:t>31st Mar 2022</w:t>
       </w:r>
-      <w:r>
-        <w:rPr>
-          <w:b/>
-          <w:bCs/>
-          <w:sz w:val="32"/>
-          <w:szCs w:val="32"/>
-          <w:highlight w:val="red"/>
-          <w:u w:val="single"/>
-        </w:rPr>
-        <w:t>????</w:t>
-      </w:r>
-      <w:proofErr w:type="gramEnd"/>
     </w:p>
     <w:p>
       <w:pPr>
@@ -1375,47 +1362,24 @@
               <w:rPr>
                 <w:rFonts w:cs="Arial"/>
                 <w:b/>
-                <w:color w:val="FF0000"/>
-                <w:sz w:val="28"/>
-                <w:szCs w:val="32"/>
-              </w:rPr>
-            </w:pPr>
-            <w:r>
-              <w:rPr>
-                <w:rFonts w:cs="Arial"/>
-                <w:b/>
-                <w:color w:val="FF0000"/>
-                <w:sz w:val="28"/>
-                <w:szCs w:val="32"/>
-              </w:rPr>
-              <w:t>T.S.</w:t>
-            </w:r>
-            <w:r>
-              <w:rPr>
-                <w:rFonts w:cs="Arial"/>
-                <w:b/>
-                <w:color w:val="FF0000"/>
-                <w:sz w:val="28"/>
-                <w:szCs w:val="32"/>
-              </w:rPr>
-              <w:t>6.2.2.2</w:t>
-            </w:r>
-            <w:r>
-              <w:rPr>
-                <w:rFonts w:cs="Arial"/>
-                <w:b/>
-                <w:color w:val="FF0000"/>
-                <w:sz w:val="28"/>
-                <w:szCs w:val="32"/>
-              </w:rPr>
-              <w:t xml:space="preserve"> – </w:t>
-            </w:r>
-            <w:proofErr w:type="spellStart"/>
-            <w:r>
-              <w:rPr>
-                <w:rFonts w:cs="Arial"/>
-                <w:b/>
-                <w:color w:val="FF0000"/>
+                <w:sz w:val="28"/>
+                <w:szCs w:val="32"/>
+              </w:rPr>
+            </w:pPr>
+            <w:r>
+              <w:rPr>
+                <w:rFonts w:cs="Arial"/>
+                <w:b/>
+                <w:sz w:val="28"/>
+                <w:szCs w:val="32"/>
+              </w:rPr>
+              <w:t xml:space="preserve">T.S.6.2.2.2 – </w:t>
+            </w:r>
+            <w:proofErr w:type="spellStart"/>
+            <w:r>
+              <w:rPr>
+                <w:rFonts w:cs="Arial"/>
+                <w:b/>
                 <w:sz w:val="28"/>
                 <w:szCs w:val="32"/>
               </w:rPr>
@@ -1437,17 +1401,15 @@
               <w:rPr>
                 <w:rFonts w:cs="Arial"/>
                 <w:b/>
-                <w:color w:val="FF0000"/>
-                <w:sz w:val="28"/>
-                <w:szCs w:val="32"/>
-              </w:rPr>
-            </w:pPr>
-            <w:proofErr w:type="spellStart"/>
-            <w:r>
-              <w:rPr>
-                <w:rFonts w:cs="Arial"/>
-                <w:b/>
-                <w:color w:val="FF0000"/>
+                <w:sz w:val="28"/>
+                <w:szCs w:val="32"/>
+              </w:rPr>
+            </w:pPr>
+            <w:proofErr w:type="spellStart"/>
+            <w:r>
+              <w:rPr>
+                <w:rFonts w:cs="Arial"/>
+                <w:b/>
                 <w:sz w:val="28"/>
                 <w:szCs w:val="32"/>
               </w:rPr>
@@ -1458,7 +1420,6 @@
               <w:rPr>
                 <w:rFonts w:cs="Arial"/>
                 <w:b/>
-                <w:color w:val="FF0000"/>
                 <w:sz w:val="28"/>
                 <w:szCs w:val="32"/>
               </w:rPr>
@@ -1469,7 +1430,6 @@
               <w:rPr>
                 <w:rFonts w:cs="Arial"/>
                 <w:b/>
-                <w:color w:val="FF0000"/>
                 <w:sz w:val="28"/>
                 <w:szCs w:val="32"/>
               </w:rPr>
@@ -1480,21 +1440,10 @@
               <w:rPr>
                 <w:rFonts w:cs="Arial"/>
                 <w:b/>
-                <w:color w:val="FF0000"/>
-                <w:sz w:val="28"/>
-                <w:szCs w:val="32"/>
-              </w:rPr>
-              <w:t xml:space="preserve"> No.– </w:t>
-            </w:r>
-            <w:r>
-              <w:rPr>
-                <w:rFonts w:cs="Arial"/>
-                <w:b/>
-                <w:color w:val="FF0000"/>
-                <w:sz w:val="28"/>
-                <w:szCs w:val="32"/>
-              </w:rPr>
-              <w:t>5</w:t>
+                <w:sz w:val="28"/>
+                <w:szCs w:val="32"/>
+              </w:rPr>
+              <w:t xml:space="preserve"> No.– 5</w:t>
             </w:r>
           </w:p>
           <w:p>
@@ -1520,7 +1469,6 @@
               <w:rPr>
                 <w:rFonts w:cs="Arial"/>
                 <w:b/>
-                <w:color w:val="FF0000"/>
                 <w:sz w:val="28"/>
                 <w:szCs w:val="32"/>
               </w:rPr>
@@ -1531,7 +1479,6 @@
               <w:rPr>
                 <w:rFonts w:cs="Arial"/>
                 <w:b/>
-                <w:color w:val="FF0000"/>
                 <w:sz w:val="28"/>
                 <w:szCs w:val="32"/>
               </w:rPr>
@@ -1541,7 +1488,6 @@
               <w:rPr>
                 <w:rFonts w:cs="Arial"/>
                 <w:b/>
-                <w:color w:val="FF0000"/>
                 <w:szCs w:val="32"/>
               </w:rPr>
               <w:t xml:space="preserve">. - </w:t>
@@ -1550,7 +1496,6 @@
               <w:rPr>
                 <w:rFonts w:cs="Arial"/>
                 <w:b/>
-                <w:color w:val="FF0000"/>
                 <w:sz w:val="28"/>
                 <w:szCs w:val="32"/>
               </w:rPr>
@@ -1966,16 +1911,14 @@
               <w:rPr>
                 <w:rFonts w:cs="Arial"/>
                 <w:b/>
-                <w:color w:val="FF0000"/>
-                <w:sz w:val="28"/>
-                <w:szCs w:val="32"/>
-              </w:rPr>
-            </w:pPr>
-            <w:r>
-              <w:rPr>
-                <w:rFonts w:cs="Arial"/>
-                <w:b/>
-                <w:color w:val="FF0000"/>
+                <w:sz w:val="28"/>
+                <w:szCs w:val="32"/>
+              </w:rPr>
+            </w:pPr>
+            <w:r>
+              <w:rPr>
+                <w:rFonts w:cs="Arial"/>
+                <w:b/>
                 <w:sz w:val="28"/>
                 <w:szCs w:val="32"/>
               </w:rPr>
@@ -1986,7 +1929,6 @@
               <w:rPr>
                 <w:rFonts w:cs="Arial"/>
                 <w:b/>
-                <w:color w:val="FF0000"/>
                 <w:sz w:val="28"/>
                 <w:szCs w:val="32"/>
               </w:rPr>
@@ -2008,16 +1950,14 @@
               <w:rPr>
                 <w:rFonts w:cs="Arial"/>
                 <w:b/>
-                <w:color w:val="FF0000"/>
-                <w:szCs w:val="32"/>
-              </w:rPr>
-            </w:pPr>
-            <w:proofErr w:type="spellStart"/>
-            <w:r>
-              <w:rPr>
-                <w:rFonts w:cs="Arial"/>
-                <w:b/>
-                <w:color w:val="FF0000"/>
+                <w:szCs w:val="32"/>
+              </w:rPr>
+            </w:pPr>
+            <w:proofErr w:type="spellStart"/>
+            <w:r>
+              <w:rPr>
+                <w:rFonts w:cs="Arial"/>
+                <w:b/>
                 <w:szCs w:val="32"/>
               </w:rPr>
               <w:t>Krama</w:t>
@@ -2027,7 +1967,6 @@
               <w:rPr>
                 <w:rFonts w:cs="Arial"/>
                 <w:b/>
-                <w:color w:val="FF0000"/>
                 <w:szCs w:val="32"/>
               </w:rPr>
               <w:t xml:space="preserve"> </w:t>
@@ -2037,7 +1976,6 @@
               <w:rPr>
                 <w:rFonts w:cs="Arial"/>
                 <w:b/>
-                <w:color w:val="FF0000"/>
                 <w:szCs w:val="32"/>
               </w:rPr>
               <w:t>Vaakyam</w:t>
@@ -2047,7 +1985,6 @@
               <w:rPr>
                 <w:rFonts w:cs="Arial"/>
                 <w:b/>
-                <w:color w:val="FF0000"/>
                 <w:szCs w:val="32"/>
               </w:rPr>
               <w:t xml:space="preserve"> No.– 5</w:t>
@@ -2056,7 +1993,6 @@
               <w:rPr>
                 <w:rFonts w:cs="Arial"/>
                 <w:b/>
-                <w:color w:val="FF0000"/>
                 <w:szCs w:val="32"/>
               </w:rPr>
               <w:t>2 &amp; 53</w:t>
@@ -2082,7 +2018,6 @@
               <w:rPr>
                 <w:rFonts w:cs="Arial"/>
                 <w:b/>
-                <w:color w:val="FF0000"/>
                 <w:sz w:val="28"/>
                 <w:szCs w:val="32"/>
               </w:rPr>
@@ -2093,7 +2028,6 @@
               <w:rPr>
                 <w:rFonts w:cs="Arial"/>
                 <w:b/>
-                <w:color w:val="FF0000"/>
                 <w:sz w:val="28"/>
                 <w:szCs w:val="32"/>
               </w:rPr>
@@ -2103,7 +2037,6 @@
               <w:rPr>
                 <w:rFonts w:cs="Arial"/>
                 <w:b/>
-                <w:color w:val="FF0000"/>
                 <w:szCs w:val="32"/>
               </w:rPr>
               <w:t xml:space="preserve">. - </w:t>
@@ -2112,7 +2045,6 @@
               <w:rPr>
                 <w:rFonts w:cs="Arial"/>
                 <w:b/>
-                <w:color w:val="FF0000"/>
                 <w:sz w:val="28"/>
                 <w:szCs w:val="32"/>
               </w:rPr>
@@ -2426,47 +2358,24 @@
               <w:rPr>
                 <w:rFonts w:cs="Arial"/>
                 <w:b/>
-                <w:color w:val="FF0000"/>
-                <w:sz w:val="28"/>
-                <w:szCs w:val="32"/>
-              </w:rPr>
-            </w:pPr>
-            <w:r>
-              <w:rPr>
-                <w:rFonts w:cs="Arial"/>
-                <w:b/>
-                <w:color w:val="FF0000"/>
-                <w:sz w:val="28"/>
-                <w:szCs w:val="32"/>
-              </w:rPr>
-              <w:t>T.S.</w:t>
-            </w:r>
-            <w:r>
-              <w:rPr>
-                <w:rFonts w:cs="Arial"/>
-                <w:b/>
-                <w:color w:val="FF0000"/>
-                <w:sz w:val="28"/>
-                <w:szCs w:val="32"/>
-              </w:rPr>
-              <w:t>6.2.3.1</w:t>
-            </w:r>
-            <w:r>
-              <w:rPr>
-                <w:rFonts w:cs="Arial"/>
-                <w:b/>
-                <w:color w:val="FF0000"/>
-                <w:sz w:val="28"/>
-                <w:szCs w:val="32"/>
-              </w:rPr>
-              <w:t xml:space="preserve"> – </w:t>
-            </w:r>
-            <w:proofErr w:type="spellStart"/>
-            <w:r>
-              <w:rPr>
-                <w:rFonts w:cs="Arial"/>
-                <w:b/>
-                <w:color w:val="FF0000"/>
+                <w:sz w:val="28"/>
+                <w:szCs w:val="32"/>
+              </w:rPr>
+            </w:pPr>
+            <w:r>
+              <w:rPr>
+                <w:rFonts w:cs="Arial"/>
+                <w:b/>
+                <w:sz w:val="28"/>
+                <w:szCs w:val="32"/>
+              </w:rPr>
+              <w:t xml:space="preserve">T.S.6.2.3.1 – </w:t>
+            </w:r>
+            <w:proofErr w:type="spellStart"/>
+            <w:r>
+              <w:rPr>
+                <w:rFonts w:cs="Arial"/>
+                <w:b/>
                 <w:sz w:val="28"/>
                 <w:szCs w:val="32"/>
               </w:rPr>
@@ -2488,17 +2397,15 @@
               <w:rPr>
                 <w:rFonts w:cs="Arial"/>
                 <w:b/>
-                <w:color w:val="FF0000"/>
-                <w:sz w:val="28"/>
-                <w:szCs w:val="32"/>
-              </w:rPr>
-            </w:pPr>
-            <w:proofErr w:type="spellStart"/>
-            <w:r>
-              <w:rPr>
-                <w:rFonts w:cs="Arial"/>
-                <w:b/>
-                <w:color w:val="FF0000"/>
+                <w:sz w:val="28"/>
+                <w:szCs w:val="32"/>
+              </w:rPr>
+            </w:pPr>
+            <w:proofErr w:type="spellStart"/>
+            <w:r>
+              <w:rPr>
+                <w:rFonts w:cs="Arial"/>
+                <w:b/>
                 <w:sz w:val="28"/>
                 <w:szCs w:val="32"/>
               </w:rPr>
@@ -2509,7 +2416,6 @@
               <w:rPr>
                 <w:rFonts w:cs="Arial"/>
                 <w:b/>
-                <w:color w:val="FF0000"/>
                 <w:sz w:val="28"/>
                 <w:szCs w:val="32"/>
               </w:rPr>
@@ -2520,7 +2426,6 @@
               <w:rPr>
                 <w:rFonts w:cs="Arial"/>
                 <w:b/>
-                <w:color w:val="FF0000"/>
                 <w:sz w:val="28"/>
                 <w:szCs w:val="32"/>
               </w:rPr>
@@ -2531,21 +2436,10 @@
               <w:rPr>
                 <w:rFonts w:cs="Arial"/>
                 <w:b/>
-                <w:color w:val="FF0000"/>
-                <w:sz w:val="28"/>
-                <w:szCs w:val="32"/>
-              </w:rPr>
-              <w:t xml:space="preserve"> No.– </w:t>
-            </w:r>
-            <w:r>
-              <w:rPr>
-                <w:rFonts w:cs="Arial"/>
-                <w:b/>
-                <w:color w:val="FF0000"/>
-                <w:sz w:val="28"/>
-                <w:szCs w:val="32"/>
-              </w:rPr>
-              <w:t>51</w:t>
+                <w:sz w:val="28"/>
+                <w:szCs w:val="32"/>
+              </w:rPr>
+              <w:t xml:space="preserve"> No.– 51</w:t>
             </w:r>
           </w:p>
           <w:p>
@@ -2571,7 +2465,6 @@
               <w:rPr>
                 <w:rFonts w:cs="Arial"/>
                 <w:b/>
-                <w:color w:val="FF0000"/>
                 <w:sz w:val="28"/>
                 <w:szCs w:val="32"/>
               </w:rPr>
@@ -2582,7 +2475,6 @@
               <w:rPr>
                 <w:rFonts w:cs="Arial"/>
                 <w:b/>
-                <w:color w:val="FF0000"/>
                 <w:sz w:val="28"/>
                 <w:szCs w:val="32"/>
               </w:rPr>
@@ -2592,7 +2484,6 @@
               <w:rPr>
                 <w:rFonts w:cs="Arial"/>
                 <w:b/>
-                <w:color w:val="FF0000"/>
                 <w:szCs w:val="32"/>
               </w:rPr>
               <w:t xml:space="preserve">. - </w:t>
@@ -2601,7 +2492,6 @@
               <w:rPr>
                 <w:rFonts w:cs="Arial"/>
                 <w:b/>
-                <w:color w:val="FF0000"/>
                 <w:sz w:val="28"/>
                 <w:szCs w:val="32"/>
               </w:rPr>
@@ -2927,48 +2817,25 @@
               <w:rPr>
                 <w:rFonts w:cs="Arial"/>
                 <w:b/>
-                <w:color w:val="FF0000"/>
-                <w:sz w:val="28"/>
-                <w:szCs w:val="32"/>
-              </w:rPr>
-            </w:pPr>
-            <w:r>
-              <w:rPr>
-                <w:rFonts w:cs="Arial"/>
-                <w:b/>
-                <w:color w:val="FF0000"/>
+                <w:sz w:val="28"/>
+                <w:szCs w:val="32"/>
+              </w:rPr>
+            </w:pPr>
+            <w:r>
+              <w:rPr>
+                <w:rFonts w:cs="Arial"/>
+                <w:b/>
                 <w:sz w:val="28"/>
                 <w:szCs w:val="32"/>
               </w:rPr>
               <w:lastRenderedPageBreak/>
-              <w:t>T.S.</w:t>
-            </w:r>
-            <w:r>
-              <w:rPr>
-                <w:rFonts w:cs="Arial"/>
-                <w:b/>
-                <w:color w:val="FF0000"/>
-                <w:sz w:val="28"/>
-                <w:szCs w:val="32"/>
-              </w:rPr>
-              <w:t>6.2.3.2</w:t>
-            </w:r>
-            <w:r>
-              <w:rPr>
-                <w:rFonts w:cs="Arial"/>
-                <w:b/>
-                <w:color w:val="FF0000"/>
-                <w:sz w:val="28"/>
-                <w:szCs w:val="32"/>
-              </w:rPr>
-              <w:t xml:space="preserve"> – </w:t>
-            </w:r>
-            <w:proofErr w:type="spellStart"/>
-            <w:r>
-              <w:rPr>
-                <w:rFonts w:cs="Arial"/>
-                <w:b/>
-                <w:color w:val="FF0000"/>
+              <w:t xml:space="preserve">T.S.6.2.3.2 – </w:t>
+            </w:r>
+            <w:proofErr w:type="spellStart"/>
+            <w:r>
+              <w:rPr>
+                <w:rFonts w:cs="Arial"/>
+                <w:b/>
                 <w:sz w:val="28"/>
                 <w:szCs w:val="32"/>
               </w:rPr>
@@ -2990,17 +2857,15 @@
               <w:rPr>
                 <w:rFonts w:cs="Arial"/>
                 <w:b/>
-                <w:color w:val="FF0000"/>
-                <w:sz w:val="28"/>
-                <w:szCs w:val="32"/>
-              </w:rPr>
-            </w:pPr>
-            <w:proofErr w:type="spellStart"/>
-            <w:r>
-              <w:rPr>
-                <w:rFonts w:cs="Arial"/>
-                <w:b/>
-                <w:color w:val="FF0000"/>
+                <w:sz w:val="28"/>
+                <w:szCs w:val="32"/>
+              </w:rPr>
+            </w:pPr>
+            <w:proofErr w:type="spellStart"/>
+            <w:r>
+              <w:rPr>
+                <w:rFonts w:cs="Arial"/>
+                <w:b/>
                 <w:sz w:val="28"/>
                 <w:szCs w:val="32"/>
               </w:rPr>
@@ -3011,7 +2876,6 @@
               <w:rPr>
                 <w:rFonts w:cs="Arial"/>
                 <w:b/>
-                <w:color w:val="FF0000"/>
                 <w:sz w:val="28"/>
                 <w:szCs w:val="32"/>
               </w:rPr>
@@ -3022,7 +2886,6 @@
               <w:rPr>
                 <w:rFonts w:cs="Arial"/>
                 <w:b/>
-                <w:color w:val="FF0000"/>
                 <w:sz w:val="28"/>
                 <w:szCs w:val="32"/>
               </w:rPr>
@@ -3033,21 +2896,10 @@
               <w:rPr>
                 <w:rFonts w:cs="Arial"/>
                 <w:b/>
-                <w:color w:val="FF0000"/>
-                <w:sz w:val="28"/>
-                <w:szCs w:val="32"/>
-              </w:rPr>
-              <w:t xml:space="preserve"> No.– </w:t>
-            </w:r>
-            <w:r>
-              <w:rPr>
-                <w:rFonts w:cs="Arial"/>
-                <w:b/>
-                <w:color w:val="FF0000"/>
-                <w:sz w:val="28"/>
-                <w:szCs w:val="32"/>
-              </w:rPr>
-              <w:t>35</w:t>
+                <w:sz w:val="28"/>
+                <w:szCs w:val="32"/>
+              </w:rPr>
+              <w:t xml:space="preserve"> No.– 35</w:t>
             </w:r>
           </w:p>
           <w:p>
@@ -3073,7 +2925,6 @@
               <w:rPr>
                 <w:rFonts w:cs="Arial"/>
                 <w:b/>
-                <w:color w:val="FF0000"/>
                 <w:sz w:val="28"/>
                 <w:szCs w:val="32"/>
               </w:rPr>
@@ -3084,7 +2935,6 @@
               <w:rPr>
                 <w:rFonts w:cs="Arial"/>
                 <w:b/>
-                <w:color w:val="FF0000"/>
                 <w:sz w:val="28"/>
                 <w:szCs w:val="32"/>
               </w:rPr>
@@ -3094,7 +2944,6 @@
               <w:rPr>
                 <w:rFonts w:cs="Arial"/>
                 <w:b/>
-                <w:color w:val="FF0000"/>
                 <w:szCs w:val="32"/>
               </w:rPr>
               <w:t xml:space="preserve">. - </w:t>
@@ -3103,7 +2952,6 @@
               <w:rPr>
                 <w:rFonts w:cs="Arial"/>
                 <w:b/>
-                <w:color w:val="FF0000"/>
                 <w:sz w:val="28"/>
                 <w:szCs w:val="32"/>
               </w:rPr>
@@ -3596,16 +3444,14 @@
               <w:rPr>
                 <w:rFonts w:cs="Arial"/>
                 <w:b/>
-                <w:color w:val="FF0000"/>
-                <w:sz w:val="28"/>
-                <w:szCs w:val="32"/>
-              </w:rPr>
-            </w:pPr>
-            <w:r>
-              <w:rPr>
-                <w:rFonts w:cs="Arial"/>
-                <w:b/>
-                <w:color w:val="FF0000"/>
+                <w:sz w:val="28"/>
+                <w:szCs w:val="32"/>
+              </w:rPr>
+            </w:pPr>
+            <w:r>
+              <w:rPr>
+                <w:rFonts w:cs="Arial"/>
+                <w:b/>
                 <w:sz w:val="28"/>
                 <w:szCs w:val="32"/>
               </w:rPr>
@@ -3617,7 +3463,6 @@
               <w:rPr>
                 <w:rFonts w:cs="Arial"/>
                 <w:b/>
-                <w:color w:val="FF0000"/>
                 <w:sz w:val="28"/>
                 <w:szCs w:val="32"/>
               </w:rPr>
@@ -3639,17 +3484,15 @@
               <w:rPr>
                 <w:rFonts w:cs="Arial"/>
                 <w:b/>
-                <w:color w:val="FF0000"/>
-                <w:sz w:val="28"/>
-                <w:szCs w:val="32"/>
-              </w:rPr>
-            </w:pPr>
-            <w:proofErr w:type="spellStart"/>
-            <w:r>
-              <w:rPr>
-                <w:rFonts w:cs="Arial"/>
-                <w:b/>
-                <w:color w:val="FF0000"/>
+                <w:sz w:val="28"/>
+                <w:szCs w:val="32"/>
+              </w:rPr>
+            </w:pPr>
+            <w:proofErr w:type="spellStart"/>
+            <w:r>
+              <w:rPr>
+                <w:rFonts w:cs="Arial"/>
+                <w:b/>
                 <w:sz w:val="28"/>
                 <w:szCs w:val="32"/>
               </w:rPr>
@@ -3660,7 +3503,6 @@
               <w:rPr>
                 <w:rFonts w:cs="Arial"/>
                 <w:b/>
-                <w:color w:val="FF0000"/>
                 <w:sz w:val="28"/>
                 <w:szCs w:val="32"/>
               </w:rPr>
@@ -3671,7 +3513,6 @@
               <w:rPr>
                 <w:rFonts w:cs="Arial"/>
                 <w:b/>
-                <w:color w:val="FF0000"/>
                 <w:sz w:val="28"/>
                 <w:szCs w:val="32"/>
               </w:rPr>
@@ -3682,7 +3523,6 @@
               <w:rPr>
                 <w:rFonts w:cs="Arial"/>
                 <w:b/>
-                <w:color w:val="FF0000"/>
                 <w:sz w:val="28"/>
                 <w:szCs w:val="32"/>
               </w:rPr>
@@ -3709,7 +3549,6 @@
               <w:rPr>
                 <w:rFonts w:cs="Arial"/>
                 <w:b/>
-                <w:color w:val="FF0000"/>
                 <w:sz w:val="28"/>
                 <w:szCs w:val="32"/>
               </w:rPr>
@@ -3720,7 +3559,6 @@
               <w:rPr>
                 <w:rFonts w:cs="Arial"/>
                 <w:b/>
-                <w:color w:val="FF0000"/>
                 <w:sz w:val="28"/>
                 <w:szCs w:val="32"/>
               </w:rPr>
@@ -3730,7 +3568,6 @@
               <w:rPr>
                 <w:rFonts w:cs="Arial"/>
                 <w:b/>
-                <w:color w:val="FF0000"/>
                 <w:szCs w:val="32"/>
               </w:rPr>
               <w:t xml:space="preserve">. - </w:t>
@@ -3739,7 +3576,6 @@
               <w:rPr>
                 <w:rFonts w:cs="Arial"/>
                 <w:b/>
-                <w:color w:val="FF0000"/>
                 <w:sz w:val="28"/>
                 <w:szCs w:val="32"/>
               </w:rPr>
@@ -4093,16 +3929,14 @@
               <w:rPr>
                 <w:rFonts w:cs="Arial"/>
                 <w:b/>
-                <w:color w:val="FF0000"/>
-                <w:sz w:val="28"/>
-                <w:szCs w:val="32"/>
-              </w:rPr>
-            </w:pPr>
-            <w:r>
-              <w:rPr>
-                <w:rFonts w:cs="Arial"/>
-                <w:b/>
-                <w:color w:val="FF0000"/>
+                <w:sz w:val="28"/>
+                <w:szCs w:val="32"/>
+              </w:rPr>
+            </w:pPr>
+            <w:r>
+              <w:rPr>
+                <w:rFonts w:cs="Arial"/>
+                <w:b/>
                 <w:sz w:val="28"/>
                 <w:szCs w:val="32"/>
               </w:rPr>
@@ -4113,7 +3947,6 @@
               <w:rPr>
                 <w:rFonts w:cs="Arial"/>
                 <w:b/>
-                <w:color w:val="FF0000"/>
                 <w:sz w:val="28"/>
                 <w:szCs w:val="32"/>
               </w:rPr>
@@ -4135,17 +3968,15 @@
               <w:rPr>
                 <w:rFonts w:cs="Arial"/>
                 <w:b/>
-                <w:color w:val="FF0000"/>
-                <w:sz w:val="28"/>
-                <w:szCs w:val="32"/>
-              </w:rPr>
-            </w:pPr>
-            <w:proofErr w:type="spellStart"/>
-            <w:r>
-              <w:rPr>
-                <w:rFonts w:cs="Arial"/>
-                <w:b/>
-                <w:color w:val="FF0000"/>
+                <w:sz w:val="28"/>
+                <w:szCs w:val="32"/>
+              </w:rPr>
+            </w:pPr>
+            <w:proofErr w:type="spellStart"/>
+            <w:r>
+              <w:rPr>
+                <w:rFonts w:cs="Arial"/>
+                <w:b/>
                 <w:sz w:val="28"/>
                 <w:szCs w:val="32"/>
               </w:rPr>
@@ -4156,7 +3987,6 @@
               <w:rPr>
                 <w:rFonts w:cs="Arial"/>
                 <w:b/>
-                <w:color w:val="FF0000"/>
                 <w:sz w:val="28"/>
                 <w:szCs w:val="32"/>
               </w:rPr>
@@ -4167,7 +3997,6 @@
               <w:rPr>
                 <w:rFonts w:cs="Arial"/>
                 <w:b/>
-                <w:color w:val="FF0000"/>
                 <w:sz w:val="28"/>
                 <w:szCs w:val="32"/>
               </w:rPr>
@@ -4178,7 +4007,6 @@
               <w:rPr>
                 <w:rFonts w:cs="Arial"/>
                 <w:b/>
-                <w:color w:val="FF0000"/>
                 <w:sz w:val="28"/>
                 <w:szCs w:val="32"/>
               </w:rPr>
@@ -4208,7 +4036,6 @@
               <w:rPr>
                 <w:rFonts w:cs="Arial"/>
                 <w:b/>
-                <w:color w:val="FF0000"/>
                 <w:sz w:val="28"/>
                 <w:szCs w:val="32"/>
               </w:rPr>
@@ -4219,7 +4046,6 @@
               <w:rPr>
                 <w:rFonts w:cs="Arial"/>
                 <w:b/>
-                <w:color w:val="FF0000"/>
                 <w:sz w:val="28"/>
                 <w:szCs w:val="32"/>
               </w:rPr>
@@ -4229,7 +4055,6 @@
               <w:rPr>
                 <w:rFonts w:cs="Arial"/>
                 <w:b/>
-                <w:color w:val="FF0000"/>
                 <w:szCs w:val="32"/>
               </w:rPr>
               <w:t xml:space="preserve">. - </w:t>
@@ -4238,7 +4063,6 @@
               <w:rPr>
                 <w:rFonts w:cs="Arial"/>
                 <w:b/>
-                <w:color w:val="FF0000"/>
                 <w:sz w:val="28"/>
                 <w:szCs w:val="32"/>
               </w:rPr>
@@ -4663,47 +4487,24 @@
               <w:rPr>
                 <w:rFonts w:cs="Arial"/>
                 <w:b/>
-                <w:color w:val="FF0000"/>
-                <w:sz w:val="28"/>
-                <w:szCs w:val="32"/>
-              </w:rPr>
-            </w:pPr>
-            <w:r>
-              <w:rPr>
-                <w:rFonts w:cs="Arial"/>
-                <w:b/>
-                <w:color w:val="FF0000"/>
-                <w:sz w:val="28"/>
-                <w:szCs w:val="32"/>
-              </w:rPr>
-              <w:t>T.S.6.2.</w:t>
-            </w:r>
-            <w:r>
-              <w:rPr>
-                <w:rFonts w:cs="Arial"/>
-                <w:b/>
-                <w:color w:val="FF0000"/>
-                <w:sz w:val="28"/>
-                <w:szCs w:val="32"/>
-              </w:rPr>
-              <w:t>4.1</w:t>
-            </w:r>
-            <w:r>
-              <w:rPr>
-                <w:rFonts w:cs="Arial"/>
-                <w:b/>
-                <w:color w:val="FF0000"/>
-                <w:sz w:val="28"/>
-                <w:szCs w:val="32"/>
-              </w:rPr>
-              <w:t xml:space="preserve"> – </w:t>
-            </w:r>
-            <w:proofErr w:type="spellStart"/>
-            <w:r>
-              <w:rPr>
-                <w:rFonts w:cs="Arial"/>
-                <w:b/>
-                <w:color w:val="FF0000"/>
+                <w:sz w:val="28"/>
+                <w:szCs w:val="32"/>
+              </w:rPr>
+            </w:pPr>
+            <w:r>
+              <w:rPr>
+                <w:rFonts w:cs="Arial"/>
+                <w:b/>
+                <w:sz w:val="28"/>
+                <w:szCs w:val="32"/>
+              </w:rPr>
+              <w:t xml:space="preserve">T.S.6.2.4.1 – </w:t>
+            </w:r>
+            <w:proofErr w:type="spellStart"/>
+            <w:r>
+              <w:rPr>
+                <w:rFonts w:cs="Arial"/>
+                <w:b/>
                 <w:sz w:val="28"/>
                 <w:szCs w:val="32"/>
               </w:rPr>
@@ -4725,17 +4526,15 @@
               <w:rPr>
                 <w:rFonts w:cs="Arial"/>
                 <w:b/>
-                <w:color w:val="FF0000"/>
-                <w:sz w:val="28"/>
-                <w:szCs w:val="32"/>
-              </w:rPr>
-            </w:pPr>
-            <w:proofErr w:type="spellStart"/>
-            <w:r>
-              <w:rPr>
-                <w:rFonts w:cs="Arial"/>
-                <w:b/>
-                <w:color w:val="FF0000"/>
+                <w:sz w:val="28"/>
+                <w:szCs w:val="32"/>
+              </w:rPr>
+            </w:pPr>
+            <w:proofErr w:type="spellStart"/>
+            <w:r>
+              <w:rPr>
+                <w:rFonts w:cs="Arial"/>
+                <w:b/>
                 <w:sz w:val="28"/>
                 <w:szCs w:val="32"/>
               </w:rPr>
@@ -4746,7 +4545,6 @@
               <w:rPr>
                 <w:rFonts w:cs="Arial"/>
                 <w:b/>
-                <w:color w:val="FF0000"/>
                 <w:sz w:val="28"/>
                 <w:szCs w:val="32"/>
               </w:rPr>
@@ -4757,7 +4555,6 @@
               <w:rPr>
                 <w:rFonts w:cs="Arial"/>
                 <w:b/>
-                <w:color w:val="FF0000"/>
                 <w:sz w:val="28"/>
                 <w:szCs w:val="32"/>
               </w:rPr>
@@ -4768,21 +4565,10 @@
               <w:rPr>
                 <w:rFonts w:cs="Arial"/>
                 <w:b/>
-                <w:color w:val="FF0000"/>
-                <w:sz w:val="28"/>
-                <w:szCs w:val="32"/>
-              </w:rPr>
-              <w:t xml:space="preserve"> No.– </w:t>
-            </w:r>
-            <w:r>
-              <w:rPr>
-                <w:rFonts w:cs="Arial"/>
-                <w:b/>
-                <w:color w:val="FF0000"/>
-                <w:sz w:val="28"/>
-                <w:szCs w:val="32"/>
-              </w:rPr>
-              <w:t>18</w:t>
+                <w:sz w:val="28"/>
+                <w:szCs w:val="32"/>
+              </w:rPr>
+              <w:t xml:space="preserve"> No.– 18</w:t>
             </w:r>
           </w:p>
           <w:p>
@@ -4808,7 +4594,6 @@
               <w:rPr>
                 <w:rFonts w:cs="Arial"/>
                 <w:b/>
-                <w:color w:val="FF0000"/>
                 <w:sz w:val="28"/>
                 <w:szCs w:val="32"/>
               </w:rPr>
@@ -4819,7 +4604,6 @@
               <w:rPr>
                 <w:rFonts w:cs="Arial"/>
                 <w:b/>
-                <w:color w:val="FF0000"/>
                 <w:sz w:val="28"/>
                 <w:szCs w:val="32"/>
               </w:rPr>
@@ -4829,7 +4613,6 @@
               <w:rPr>
                 <w:rFonts w:cs="Arial"/>
                 <w:b/>
-                <w:color w:val="FF0000"/>
                 <w:szCs w:val="32"/>
               </w:rPr>
               <w:t xml:space="preserve">. - </w:t>
@@ -4838,7 +4621,6 @@
               <w:rPr>
                 <w:rFonts w:cs="Arial"/>
                 <w:b/>
-                <w:color w:val="FF0000"/>
                 <w:sz w:val="28"/>
                 <w:szCs w:val="32"/>
               </w:rPr>
@@ -5011,47 +4793,24 @@
               <w:rPr>
                 <w:rFonts w:cs="Arial"/>
                 <w:b/>
-                <w:color w:val="FF0000"/>
-                <w:sz w:val="28"/>
-                <w:szCs w:val="32"/>
-              </w:rPr>
-            </w:pPr>
-            <w:r>
-              <w:rPr>
-                <w:rFonts w:cs="Arial"/>
-                <w:b/>
-                <w:color w:val="FF0000"/>
-                <w:sz w:val="28"/>
-                <w:szCs w:val="32"/>
-              </w:rPr>
-              <w:t>T.S.6.2.</w:t>
-            </w:r>
-            <w:r>
-              <w:rPr>
-                <w:rFonts w:cs="Arial"/>
-                <w:b/>
-                <w:color w:val="FF0000"/>
-                <w:sz w:val="28"/>
-                <w:szCs w:val="32"/>
-              </w:rPr>
-              <w:t>4.1</w:t>
-            </w:r>
-            <w:r>
-              <w:rPr>
-                <w:rFonts w:cs="Arial"/>
-                <w:b/>
-                <w:color w:val="FF0000"/>
-                <w:sz w:val="28"/>
-                <w:szCs w:val="32"/>
-              </w:rPr>
-              <w:t xml:space="preserve"> – </w:t>
-            </w:r>
-            <w:proofErr w:type="spellStart"/>
-            <w:r>
-              <w:rPr>
-                <w:rFonts w:cs="Arial"/>
-                <w:b/>
-                <w:color w:val="FF0000"/>
+                <w:sz w:val="28"/>
+                <w:szCs w:val="32"/>
+              </w:rPr>
+            </w:pPr>
+            <w:r>
+              <w:rPr>
+                <w:rFonts w:cs="Arial"/>
+                <w:b/>
+                <w:sz w:val="28"/>
+                <w:szCs w:val="32"/>
+              </w:rPr>
+              <w:t xml:space="preserve">T.S.6.2.4.1 – </w:t>
+            </w:r>
+            <w:proofErr w:type="spellStart"/>
+            <w:r>
+              <w:rPr>
+                <w:rFonts w:cs="Arial"/>
+                <w:b/>
                 <w:sz w:val="28"/>
                 <w:szCs w:val="32"/>
               </w:rPr>
@@ -5073,17 +4832,15 @@
               <w:rPr>
                 <w:rFonts w:cs="Arial"/>
                 <w:b/>
-                <w:color w:val="FF0000"/>
-                <w:sz w:val="28"/>
-                <w:szCs w:val="32"/>
-              </w:rPr>
-            </w:pPr>
-            <w:proofErr w:type="spellStart"/>
-            <w:r>
-              <w:rPr>
-                <w:rFonts w:cs="Arial"/>
-                <w:b/>
-                <w:color w:val="FF0000"/>
+                <w:sz w:val="28"/>
+                <w:szCs w:val="32"/>
+              </w:rPr>
+            </w:pPr>
+            <w:proofErr w:type="spellStart"/>
+            <w:r>
+              <w:rPr>
+                <w:rFonts w:cs="Arial"/>
+                <w:b/>
                 <w:sz w:val="28"/>
                 <w:szCs w:val="32"/>
               </w:rPr>
@@ -5094,7 +4851,6 @@
               <w:rPr>
                 <w:rFonts w:cs="Arial"/>
                 <w:b/>
-                <w:color w:val="FF0000"/>
                 <w:sz w:val="28"/>
                 <w:szCs w:val="32"/>
               </w:rPr>
@@ -5105,7 +4861,6 @@
               <w:rPr>
                 <w:rFonts w:cs="Arial"/>
                 <w:b/>
-                <w:color w:val="FF0000"/>
                 <w:sz w:val="28"/>
                 <w:szCs w:val="32"/>
               </w:rPr>
@@ -5116,21 +4871,10 @@
               <w:rPr>
                 <w:rFonts w:cs="Arial"/>
                 <w:b/>
-                <w:color w:val="FF0000"/>
-                <w:sz w:val="28"/>
-                <w:szCs w:val="32"/>
-              </w:rPr>
-              <w:t xml:space="preserve"> No.– </w:t>
-            </w:r>
-            <w:r>
-              <w:rPr>
-                <w:rFonts w:cs="Arial"/>
-                <w:b/>
-                <w:color w:val="FF0000"/>
-                <w:sz w:val="28"/>
-                <w:szCs w:val="32"/>
-              </w:rPr>
-              <w:t>20</w:t>
+                <w:sz w:val="28"/>
+                <w:szCs w:val="32"/>
+              </w:rPr>
+              <w:t xml:space="preserve"> No.– 20</w:t>
             </w:r>
           </w:p>
           <w:p>
@@ -5156,7 +4900,6 @@
               <w:rPr>
                 <w:rFonts w:cs="Arial"/>
                 <w:b/>
-                <w:color w:val="FF0000"/>
                 <w:sz w:val="28"/>
                 <w:szCs w:val="32"/>
               </w:rPr>
@@ -5167,7 +4910,6 @@
               <w:rPr>
                 <w:rFonts w:cs="Arial"/>
                 <w:b/>
-                <w:color w:val="FF0000"/>
                 <w:sz w:val="28"/>
                 <w:szCs w:val="32"/>
               </w:rPr>
@@ -5177,7 +4919,6 @@
               <w:rPr>
                 <w:rFonts w:cs="Arial"/>
                 <w:b/>
-                <w:color w:val="FF0000"/>
                 <w:szCs w:val="32"/>
               </w:rPr>
               <w:t xml:space="preserve">. - </w:t>
@@ -5186,7 +4927,6 @@
               <w:rPr>
                 <w:rFonts w:cs="Arial"/>
                 <w:b/>
-                <w:color w:val="FF0000"/>
                 <w:sz w:val="28"/>
                 <w:szCs w:val="32"/>
               </w:rPr>
@@ -5369,47 +5109,24 @@
               <w:rPr>
                 <w:rFonts w:cs="Arial"/>
                 <w:b/>
-                <w:color w:val="FF0000"/>
-                <w:sz w:val="28"/>
-                <w:szCs w:val="32"/>
-              </w:rPr>
-            </w:pPr>
-            <w:r>
-              <w:rPr>
-                <w:rFonts w:cs="Arial"/>
-                <w:b/>
-                <w:color w:val="FF0000"/>
-                <w:sz w:val="28"/>
-                <w:szCs w:val="32"/>
-              </w:rPr>
-              <w:t>T.S.6.2.</w:t>
-            </w:r>
-            <w:r>
-              <w:rPr>
-                <w:rFonts w:cs="Arial"/>
-                <w:b/>
-                <w:color w:val="FF0000"/>
-                <w:sz w:val="28"/>
-                <w:szCs w:val="32"/>
-              </w:rPr>
-              <w:t>4.2</w:t>
-            </w:r>
-            <w:r>
-              <w:rPr>
-                <w:rFonts w:cs="Arial"/>
-                <w:b/>
-                <w:color w:val="FF0000"/>
-                <w:sz w:val="28"/>
-                <w:szCs w:val="32"/>
-              </w:rPr>
-              <w:t xml:space="preserve"> – </w:t>
-            </w:r>
-            <w:proofErr w:type="spellStart"/>
-            <w:r>
-              <w:rPr>
-                <w:rFonts w:cs="Arial"/>
-                <w:b/>
-                <w:color w:val="FF0000"/>
+                <w:sz w:val="28"/>
+                <w:szCs w:val="32"/>
+              </w:rPr>
+            </w:pPr>
+            <w:r>
+              <w:rPr>
+                <w:rFonts w:cs="Arial"/>
+                <w:b/>
+                <w:sz w:val="28"/>
+                <w:szCs w:val="32"/>
+              </w:rPr>
+              <w:t xml:space="preserve">T.S.6.2.4.2 – </w:t>
+            </w:r>
+            <w:proofErr w:type="spellStart"/>
+            <w:r>
+              <w:rPr>
+                <w:rFonts w:cs="Arial"/>
+                <w:b/>
                 <w:sz w:val="28"/>
                 <w:szCs w:val="32"/>
               </w:rPr>
@@ -5431,17 +5148,15 @@
               <w:rPr>
                 <w:rFonts w:cs="Arial"/>
                 <w:b/>
-                <w:color w:val="FF0000"/>
-                <w:sz w:val="28"/>
-                <w:szCs w:val="32"/>
-              </w:rPr>
-            </w:pPr>
-            <w:proofErr w:type="spellStart"/>
-            <w:r>
-              <w:rPr>
-                <w:rFonts w:cs="Arial"/>
-                <w:b/>
-                <w:color w:val="FF0000"/>
+                <w:sz w:val="28"/>
+                <w:szCs w:val="32"/>
+              </w:rPr>
+            </w:pPr>
+            <w:proofErr w:type="spellStart"/>
+            <w:r>
+              <w:rPr>
+                <w:rFonts w:cs="Arial"/>
+                <w:b/>
                 <w:sz w:val="28"/>
                 <w:szCs w:val="32"/>
               </w:rPr>
@@ -5452,7 +5167,6 @@
               <w:rPr>
                 <w:rFonts w:cs="Arial"/>
                 <w:b/>
-                <w:color w:val="FF0000"/>
                 <w:sz w:val="28"/>
                 <w:szCs w:val="32"/>
               </w:rPr>
@@ -5463,7 +5177,6 @@
               <w:rPr>
                 <w:rFonts w:cs="Arial"/>
                 <w:b/>
-                <w:color w:val="FF0000"/>
                 <w:sz w:val="28"/>
                 <w:szCs w:val="32"/>
               </w:rPr>
@@ -5474,21 +5187,10 @@
               <w:rPr>
                 <w:rFonts w:cs="Arial"/>
                 <w:b/>
-                <w:color w:val="FF0000"/>
-                <w:sz w:val="28"/>
-                <w:szCs w:val="32"/>
-              </w:rPr>
-              <w:t xml:space="preserve"> No.– </w:t>
-            </w:r>
-            <w:r>
-              <w:rPr>
-                <w:rFonts w:cs="Arial"/>
-                <w:b/>
-                <w:color w:val="FF0000"/>
-                <w:sz w:val="28"/>
-                <w:szCs w:val="32"/>
-              </w:rPr>
-              <w:t>53</w:t>
+                <w:sz w:val="28"/>
+                <w:szCs w:val="32"/>
+              </w:rPr>
+              <w:t xml:space="preserve"> No.– 53</w:t>
             </w:r>
           </w:p>
           <w:p>
@@ -5514,7 +5216,6 @@
               <w:rPr>
                 <w:rFonts w:cs="Arial"/>
                 <w:b/>
-                <w:color w:val="FF0000"/>
                 <w:sz w:val="28"/>
                 <w:szCs w:val="32"/>
               </w:rPr>
@@ -5525,7 +5226,6 @@
               <w:rPr>
                 <w:rFonts w:cs="Arial"/>
                 <w:b/>
-                <w:color w:val="FF0000"/>
                 <w:sz w:val="28"/>
                 <w:szCs w:val="32"/>
               </w:rPr>
@@ -5535,7 +5235,6 @@
               <w:rPr>
                 <w:rFonts w:cs="Arial"/>
                 <w:b/>
-                <w:color w:val="FF0000"/>
                 <w:szCs w:val="32"/>
               </w:rPr>
               <w:t xml:space="preserve">. - </w:t>
@@ -5544,7 +5243,6 @@
               <w:rPr>
                 <w:rFonts w:cs="Arial"/>
                 <w:b/>
-                <w:color w:val="FF0000"/>
                 <w:sz w:val="28"/>
                 <w:szCs w:val="32"/>
               </w:rPr>
@@ -6423,48 +6121,25 @@
               <w:rPr>
                 <w:rFonts w:cs="Arial"/>
                 <w:b/>
-                <w:color w:val="FF0000"/>
-                <w:sz w:val="28"/>
-                <w:szCs w:val="32"/>
-              </w:rPr>
-            </w:pPr>
-            <w:r>
-              <w:rPr>
-                <w:rFonts w:cs="Arial"/>
-                <w:b/>
-                <w:color w:val="FF0000"/>
+                <w:sz w:val="28"/>
+                <w:szCs w:val="32"/>
+              </w:rPr>
+            </w:pPr>
+            <w:r>
+              <w:rPr>
+                <w:rFonts w:cs="Arial"/>
+                <w:b/>
                 <w:sz w:val="28"/>
                 <w:szCs w:val="32"/>
               </w:rPr>
               <w:lastRenderedPageBreak/>
-              <w:t>T.S.6.2.</w:t>
-            </w:r>
-            <w:r>
-              <w:rPr>
-                <w:rFonts w:cs="Arial"/>
-                <w:b/>
-                <w:color w:val="FF0000"/>
-                <w:sz w:val="28"/>
-                <w:szCs w:val="32"/>
-              </w:rPr>
-              <w:t xml:space="preserve">4.5 </w:t>
-            </w:r>
-            <w:r>
-              <w:rPr>
-                <w:rFonts w:cs="Arial"/>
-                <w:b/>
-                <w:color w:val="FF0000"/>
-                <w:sz w:val="28"/>
-                <w:szCs w:val="32"/>
-              </w:rPr>
-              <w:t xml:space="preserve">– </w:t>
-            </w:r>
-            <w:proofErr w:type="spellStart"/>
-            <w:r>
-              <w:rPr>
-                <w:rFonts w:cs="Arial"/>
-                <w:b/>
-                <w:color w:val="FF0000"/>
+              <w:t xml:space="preserve">T.S.6.2.4.5 – </w:t>
+            </w:r>
+            <w:proofErr w:type="spellStart"/>
+            <w:r>
+              <w:rPr>
+                <w:rFonts w:cs="Arial"/>
+                <w:b/>
                 <w:sz w:val="28"/>
                 <w:szCs w:val="32"/>
               </w:rPr>
@@ -6486,17 +6161,15 @@
               <w:rPr>
                 <w:rFonts w:cs="Arial"/>
                 <w:b/>
-                <w:color w:val="FF0000"/>
-                <w:sz w:val="28"/>
-                <w:szCs w:val="32"/>
-              </w:rPr>
-            </w:pPr>
-            <w:proofErr w:type="spellStart"/>
-            <w:r>
-              <w:rPr>
-                <w:rFonts w:cs="Arial"/>
-                <w:b/>
-                <w:color w:val="FF0000"/>
+                <w:sz w:val="28"/>
+                <w:szCs w:val="32"/>
+              </w:rPr>
+            </w:pPr>
+            <w:proofErr w:type="spellStart"/>
+            <w:r>
+              <w:rPr>
+                <w:rFonts w:cs="Arial"/>
+                <w:b/>
                 <w:sz w:val="28"/>
                 <w:szCs w:val="32"/>
               </w:rPr>
@@ -6507,7 +6180,6 @@
               <w:rPr>
                 <w:rFonts w:cs="Arial"/>
                 <w:b/>
-                <w:color w:val="FF0000"/>
                 <w:sz w:val="28"/>
                 <w:szCs w:val="32"/>
               </w:rPr>
@@ -6518,7 +6190,6 @@
               <w:rPr>
                 <w:rFonts w:cs="Arial"/>
                 <w:b/>
-                <w:color w:val="FF0000"/>
                 <w:sz w:val="28"/>
                 <w:szCs w:val="32"/>
               </w:rPr>
@@ -6529,21 +6200,10 @@
               <w:rPr>
                 <w:rFonts w:cs="Arial"/>
                 <w:b/>
-                <w:color w:val="FF0000"/>
-                <w:sz w:val="28"/>
-                <w:szCs w:val="32"/>
-              </w:rPr>
-              <w:t xml:space="preserve"> No.– </w:t>
-            </w:r>
-            <w:r>
-              <w:rPr>
-                <w:rFonts w:cs="Arial"/>
-                <w:b/>
-                <w:color w:val="FF0000"/>
-                <w:sz w:val="28"/>
-                <w:szCs w:val="32"/>
-              </w:rPr>
-              <w:t>63</w:t>
+                <w:sz w:val="28"/>
+                <w:szCs w:val="32"/>
+              </w:rPr>
+              <w:t xml:space="preserve"> No.– 63</w:t>
             </w:r>
           </w:p>
           <w:p>
@@ -6569,7 +6229,6 @@
               <w:rPr>
                 <w:rFonts w:cs="Arial"/>
                 <w:b/>
-                <w:color w:val="FF0000"/>
                 <w:sz w:val="28"/>
                 <w:szCs w:val="32"/>
               </w:rPr>
@@ -6580,7 +6239,6 @@
               <w:rPr>
                 <w:rFonts w:cs="Arial"/>
                 <w:b/>
-                <w:color w:val="FF0000"/>
                 <w:sz w:val="28"/>
                 <w:szCs w:val="32"/>
               </w:rPr>
@@ -6590,7 +6248,6 @@
               <w:rPr>
                 <w:rFonts w:cs="Arial"/>
                 <w:b/>
-                <w:color w:val="FF0000"/>
                 <w:szCs w:val="32"/>
               </w:rPr>
               <w:t xml:space="preserve">. - </w:t>
@@ -6599,7 +6256,6 @@
               <w:rPr>
                 <w:rFonts w:cs="Arial"/>
                 <w:b/>
-                <w:color w:val="FF0000"/>
                 <w:sz w:val="28"/>
                 <w:szCs w:val="32"/>
               </w:rPr>
@@ -7030,47 +6686,24 @@
               <w:rPr>
                 <w:rFonts w:cs="Arial"/>
                 <w:b/>
-                <w:color w:val="FF0000"/>
-                <w:sz w:val="28"/>
-                <w:szCs w:val="32"/>
-              </w:rPr>
-            </w:pPr>
-            <w:r>
-              <w:rPr>
-                <w:rFonts w:cs="Arial"/>
-                <w:b/>
-                <w:color w:val="FF0000"/>
-                <w:sz w:val="28"/>
-                <w:szCs w:val="32"/>
-              </w:rPr>
-              <w:t>T.S.6.2.</w:t>
-            </w:r>
-            <w:r>
-              <w:rPr>
-                <w:rFonts w:cs="Arial"/>
-                <w:b/>
-                <w:color w:val="FF0000"/>
-                <w:sz w:val="28"/>
-                <w:szCs w:val="32"/>
-              </w:rPr>
-              <w:t xml:space="preserve">5.3 </w:t>
-            </w:r>
-            <w:r>
-              <w:rPr>
-                <w:rFonts w:cs="Arial"/>
-                <w:b/>
-                <w:color w:val="FF0000"/>
-                <w:sz w:val="28"/>
-                <w:szCs w:val="32"/>
-              </w:rPr>
-              <w:t xml:space="preserve">– </w:t>
-            </w:r>
-            <w:proofErr w:type="spellStart"/>
-            <w:r>
-              <w:rPr>
-                <w:rFonts w:cs="Arial"/>
-                <w:b/>
-                <w:color w:val="FF0000"/>
+                <w:sz w:val="28"/>
+                <w:szCs w:val="32"/>
+              </w:rPr>
+            </w:pPr>
+            <w:r>
+              <w:rPr>
+                <w:rFonts w:cs="Arial"/>
+                <w:b/>
+                <w:sz w:val="28"/>
+                <w:szCs w:val="32"/>
+              </w:rPr>
+              <w:t xml:space="preserve">T.S.6.2.5.3 – </w:t>
+            </w:r>
+            <w:proofErr w:type="spellStart"/>
+            <w:r>
+              <w:rPr>
+                <w:rFonts w:cs="Arial"/>
+                <w:b/>
                 <w:sz w:val="28"/>
                 <w:szCs w:val="32"/>
               </w:rPr>
@@ -7092,17 +6725,15 @@
               <w:rPr>
                 <w:rFonts w:cs="Arial"/>
                 <w:b/>
-                <w:color w:val="FF0000"/>
-                <w:sz w:val="28"/>
-                <w:szCs w:val="32"/>
-              </w:rPr>
-            </w:pPr>
-            <w:proofErr w:type="spellStart"/>
-            <w:r>
-              <w:rPr>
-                <w:rFonts w:cs="Arial"/>
-                <w:b/>
-                <w:color w:val="FF0000"/>
+                <w:sz w:val="28"/>
+                <w:szCs w:val="32"/>
+              </w:rPr>
+            </w:pPr>
+            <w:proofErr w:type="spellStart"/>
+            <w:r>
+              <w:rPr>
+                <w:rFonts w:cs="Arial"/>
+                <w:b/>
                 <w:sz w:val="28"/>
                 <w:szCs w:val="32"/>
               </w:rPr>
@@ -7113,7 +6744,6 @@
               <w:rPr>
                 <w:rFonts w:cs="Arial"/>
                 <w:b/>
-                <w:color w:val="FF0000"/>
                 <w:sz w:val="28"/>
                 <w:szCs w:val="32"/>
               </w:rPr>
@@ -7124,7 +6754,6 @@
               <w:rPr>
                 <w:rFonts w:cs="Arial"/>
                 <w:b/>
-                <w:color w:val="FF0000"/>
                 <w:sz w:val="28"/>
                 <w:szCs w:val="32"/>
               </w:rPr>
@@ -7135,21 +6764,10 @@
               <w:rPr>
                 <w:rFonts w:cs="Arial"/>
                 <w:b/>
-                <w:color w:val="FF0000"/>
-                <w:sz w:val="28"/>
-                <w:szCs w:val="32"/>
-              </w:rPr>
-              <w:t xml:space="preserve"> No.– </w:t>
-            </w:r>
-            <w:r>
-              <w:rPr>
-                <w:rFonts w:cs="Arial"/>
-                <w:b/>
-                <w:color w:val="FF0000"/>
-                <w:sz w:val="28"/>
-                <w:szCs w:val="32"/>
-              </w:rPr>
-              <w:t>32</w:t>
+                <w:sz w:val="28"/>
+                <w:szCs w:val="32"/>
+              </w:rPr>
+              <w:t xml:space="preserve"> No.– 32</w:t>
             </w:r>
           </w:p>
           <w:p>
@@ -7175,7 +6793,6 @@
               <w:rPr>
                 <w:rFonts w:cs="Arial"/>
                 <w:b/>
-                <w:color w:val="FF0000"/>
                 <w:sz w:val="28"/>
                 <w:szCs w:val="32"/>
               </w:rPr>
@@ -7186,7 +6803,6 @@
               <w:rPr>
                 <w:rFonts w:cs="Arial"/>
                 <w:b/>
-                <w:color w:val="FF0000"/>
                 <w:sz w:val="28"/>
                 <w:szCs w:val="32"/>
               </w:rPr>
@@ -7196,7 +6812,6 @@
               <w:rPr>
                 <w:rFonts w:cs="Arial"/>
                 <w:b/>
-                <w:color w:val="FF0000"/>
                 <w:szCs w:val="32"/>
               </w:rPr>
               <w:t xml:space="preserve">. - </w:t>
@@ -7205,7 +6820,6 @@
               <w:rPr>
                 <w:rFonts w:cs="Arial"/>
                 <w:b/>
-                <w:color w:val="FF0000"/>
                 <w:sz w:val="28"/>
                 <w:szCs w:val="32"/>
               </w:rPr>
@@ -9409,47 +9023,24 @@
               <w:rPr>
                 <w:rFonts w:cs="Arial"/>
                 <w:b/>
-                <w:color w:val="FF0000"/>
-                <w:sz w:val="28"/>
-                <w:szCs w:val="32"/>
-              </w:rPr>
-            </w:pPr>
-            <w:r>
-              <w:rPr>
-                <w:rFonts w:cs="Arial"/>
-                <w:b/>
-                <w:color w:val="FF0000"/>
-                <w:sz w:val="28"/>
-                <w:szCs w:val="32"/>
-              </w:rPr>
-              <w:t>T.S.6.2.</w:t>
-            </w:r>
-            <w:r>
-              <w:rPr>
-                <w:rFonts w:cs="Arial"/>
-                <w:b/>
-                <w:color w:val="FF0000"/>
-                <w:sz w:val="28"/>
-                <w:szCs w:val="32"/>
-              </w:rPr>
-              <w:t xml:space="preserve">7.5 </w:t>
-            </w:r>
-            <w:r>
-              <w:rPr>
-                <w:rFonts w:cs="Arial"/>
-                <w:b/>
-                <w:color w:val="FF0000"/>
-                <w:sz w:val="28"/>
-                <w:szCs w:val="32"/>
-              </w:rPr>
-              <w:t xml:space="preserve">– </w:t>
-            </w:r>
-            <w:proofErr w:type="spellStart"/>
-            <w:r>
-              <w:rPr>
-                <w:rFonts w:cs="Arial"/>
-                <w:b/>
-                <w:color w:val="FF0000"/>
+                <w:sz w:val="28"/>
+                <w:szCs w:val="32"/>
+              </w:rPr>
+            </w:pPr>
+            <w:r>
+              <w:rPr>
+                <w:rFonts w:cs="Arial"/>
+                <w:b/>
+                <w:sz w:val="28"/>
+                <w:szCs w:val="32"/>
+              </w:rPr>
+              <w:t xml:space="preserve">T.S.6.2.7.5 – </w:t>
+            </w:r>
+            <w:proofErr w:type="spellStart"/>
+            <w:r>
+              <w:rPr>
+                <w:rFonts w:cs="Arial"/>
+                <w:b/>
                 <w:sz w:val="28"/>
                 <w:szCs w:val="32"/>
               </w:rPr>
@@ -9471,17 +9062,15 @@
               <w:rPr>
                 <w:rFonts w:cs="Arial"/>
                 <w:b/>
-                <w:color w:val="FF0000"/>
-                <w:sz w:val="28"/>
-                <w:szCs w:val="32"/>
-              </w:rPr>
-            </w:pPr>
-            <w:proofErr w:type="spellStart"/>
-            <w:r>
-              <w:rPr>
-                <w:rFonts w:cs="Arial"/>
-                <w:b/>
-                <w:color w:val="FF0000"/>
+                <w:sz w:val="28"/>
+                <w:szCs w:val="32"/>
+              </w:rPr>
+            </w:pPr>
+            <w:proofErr w:type="spellStart"/>
+            <w:r>
+              <w:rPr>
+                <w:rFonts w:cs="Arial"/>
+                <w:b/>
                 <w:sz w:val="28"/>
                 <w:szCs w:val="32"/>
               </w:rPr>
@@ -9492,7 +9081,6 @@
               <w:rPr>
                 <w:rFonts w:cs="Arial"/>
                 <w:b/>
-                <w:color w:val="FF0000"/>
                 <w:sz w:val="28"/>
                 <w:szCs w:val="32"/>
               </w:rPr>
@@ -9503,7 +9091,6 @@
               <w:rPr>
                 <w:rFonts w:cs="Arial"/>
                 <w:b/>
-                <w:color w:val="FF0000"/>
                 <w:sz w:val="28"/>
                 <w:szCs w:val="32"/>
               </w:rPr>
@@ -9514,21 +9101,10 @@
               <w:rPr>
                 <w:rFonts w:cs="Arial"/>
                 <w:b/>
-                <w:color w:val="FF0000"/>
-                <w:sz w:val="28"/>
-                <w:szCs w:val="32"/>
-              </w:rPr>
-              <w:t xml:space="preserve"> No.– </w:t>
-            </w:r>
-            <w:r>
-              <w:rPr>
-                <w:rFonts w:cs="Arial"/>
-                <w:b/>
-                <w:color w:val="FF0000"/>
-                <w:sz w:val="28"/>
-                <w:szCs w:val="32"/>
-              </w:rPr>
-              <w:t>43</w:t>
+                <w:sz w:val="28"/>
+                <w:szCs w:val="32"/>
+              </w:rPr>
+              <w:t xml:space="preserve"> No.– 43</w:t>
             </w:r>
           </w:p>
           <w:p>
@@ -9554,7 +9130,6 @@
               <w:rPr>
                 <w:rFonts w:cs="Arial"/>
                 <w:b/>
-                <w:color w:val="FF0000"/>
                 <w:sz w:val="28"/>
                 <w:szCs w:val="32"/>
               </w:rPr>
@@ -9565,7 +9140,6 @@
               <w:rPr>
                 <w:rFonts w:cs="Arial"/>
                 <w:b/>
-                <w:color w:val="FF0000"/>
                 <w:sz w:val="28"/>
                 <w:szCs w:val="32"/>
               </w:rPr>
@@ -9575,7 +9149,6 @@
               <w:rPr>
                 <w:rFonts w:cs="Arial"/>
                 <w:b/>
-                <w:color w:val="FF0000"/>
                 <w:szCs w:val="32"/>
               </w:rPr>
               <w:t xml:space="preserve">. - </w:t>
@@ -9584,7 +9157,6 @@
               <w:rPr>
                 <w:rFonts w:cs="Arial"/>
                 <w:b/>
-                <w:color w:val="FF0000"/>
                 <w:sz w:val="28"/>
                 <w:szCs w:val="32"/>
               </w:rPr>
@@ -9794,48 +9366,25 @@
               <w:rPr>
                 <w:rFonts w:cs="Arial"/>
                 <w:b/>
-                <w:color w:val="FF0000"/>
-                <w:sz w:val="28"/>
-                <w:szCs w:val="32"/>
-              </w:rPr>
-            </w:pPr>
-            <w:r>
-              <w:rPr>
-                <w:rFonts w:cs="Arial"/>
-                <w:b/>
-                <w:color w:val="FF0000"/>
+                <w:sz w:val="28"/>
+                <w:szCs w:val="32"/>
+              </w:rPr>
+            </w:pPr>
+            <w:r>
+              <w:rPr>
+                <w:rFonts w:cs="Arial"/>
+                <w:b/>
                 <w:sz w:val="28"/>
                 <w:szCs w:val="32"/>
               </w:rPr>
               <w:lastRenderedPageBreak/>
-              <w:t>T.S.6.2.</w:t>
-            </w:r>
-            <w:r>
-              <w:rPr>
-                <w:rFonts w:cs="Arial"/>
-                <w:b/>
-                <w:color w:val="FF0000"/>
-                <w:sz w:val="28"/>
-                <w:szCs w:val="32"/>
-              </w:rPr>
-              <w:t xml:space="preserve">8.5 </w:t>
-            </w:r>
-            <w:r>
-              <w:rPr>
-                <w:rFonts w:cs="Arial"/>
-                <w:b/>
-                <w:color w:val="FF0000"/>
-                <w:sz w:val="28"/>
-                <w:szCs w:val="32"/>
-              </w:rPr>
-              <w:t xml:space="preserve">– </w:t>
-            </w:r>
-            <w:proofErr w:type="spellStart"/>
-            <w:r>
-              <w:rPr>
-                <w:rFonts w:cs="Arial"/>
-                <w:b/>
-                <w:color w:val="FF0000"/>
+              <w:t xml:space="preserve">T.S.6.2.8.5 – </w:t>
+            </w:r>
+            <w:proofErr w:type="spellStart"/>
+            <w:r>
+              <w:rPr>
+                <w:rFonts w:cs="Arial"/>
+                <w:b/>
                 <w:sz w:val="28"/>
                 <w:szCs w:val="32"/>
               </w:rPr>
@@ -9857,17 +9406,15 @@
               <w:rPr>
                 <w:rFonts w:cs="Arial"/>
                 <w:b/>
-                <w:color w:val="FF0000"/>
-                <w:sz w:val="28"/>
-                <w:szCs w:val="32"/>
-              </w:rPr>
-            </w:pPr>
-            <w:proofErr w:type="spellStart"/>
-            <w:r>
-              <w:rPr>
-                <w:rFonts w:cs="Arial"/>
-                <w:b/>
-                <w:color w:val="FF0000"/>
+                <w:sz w:val="28"/>
+                <w:szCs w:val="32"/>
+              </w:rPr>
+            </w:pPr>
+            <w:proofErr w:type="spellStart"/>
+            <w:r>
+              <w:rPr>
+                <w:rFonts w:cs="Arial"/>
+                <w:b/>
                 <w:sz w:val="28"/>
                 <w:szCs w:val="32"/>
               </w:rPr>
@@ -9878,7 +9425,6 @@
               <w:rPr>
                 <w:rFonts w:cs="Arial"/>
                 <w:b/>
-                <w:color w:val="FF0000"/>
                 <w:sz w:val="28"/>
                 <w:szCs w:val="32"/>
               </w:rPr>
@@ -9889,7 +9435,6 @@
               <w:rPr>
                 <w:rFonts w:cs="Arial"/>
                 <w:b/>
-                <w:color w:val="FF0000"/>
                 <w:sz w:val="28"/>
                 <w:szCs w:val="32"/>
               </w:rPr>
@@ -9900,21 +9445,10 @@
               <w:rPr>
                 <w:rFonts w:cs="Arial"/>
                 <w:b/>
-                <w:color w:val="FF0000"/>
-                <w:sz w:val="28"/>
-                <w:szCs w:val="32"/>
-              </w:rPr>
-              <w:t xml:space="preserve"> No.– </w:t>
-            </w:r>
-            <w:r>
-              <w:rPr>
-                <w:rFonts w:cs="Arial"/>
-                <w:b/>
-                <w:color w:val="FF0000"/>
-                <w:sz w:val="28"/>
-                <w:szCs w:val="32"/>
-              </w:rPr>
-              <w:t>2</w:t>
+                <w:sz w:val="28"/>
+                <w:szCs w:val="32"/>
+              </w:rPr>
+              <w:t xml:space="preserve"> No.– 2</w:t>
             </w:r>
           </w:p>
           <w:p>
@@ -9940,7 +9474,6 @@
               <w:rPr>
                 <w:rFonts w:cs="Arial"/>
                 <w:b/>
-                <w:color w:val="FF0000"/>
                 <w:sz w:val="28"/>
                 <w:szCs w:val="32"/>
               </w:rPr>
@@ -9951,7 +9484,6 @@
               <w:rPr>
                 <w:rFonts w:cs="Arial"/>
                 <w:b/>
-                <w:color w:val="FF0000"/>
                 <w:sz w:val="28"/>
                 <w:szCs w:val="32"/>
               </w:rPr>
@@ -9961,7 +9493,6 @@
               <w:rPr>
                 <w:rFonts w:cs="Arial"/>
                 <w:b/>
-                <w:color w:val="FF0000"/>
                 <w:szCs w:val="32"/>
               </w:rPr>
               <w:t xml:space="preserve">. - </w:t>
@@ -9970,7 +9501,6 @@
               <w:rPr>
                 <w:rFonts w:cs="Arial"/>
                 <w:b/>
-                <w:color w:val="FF0000"/>
                 <w:sz w:val="28"/>
                 <w:szCs w:val="32"/>
               </w:rPr>
@@ -10159,16 +9689,14 @@
               <w:rPr>
                 <w:rFonts w:cs="Arial"/>
                 <w:b/>
-                <w:color w:val="FF0000"/>
-                <w:sz w:val="28"/>
-                <w:szCs w:val="32"/>
-              </w:rPr>
-            </w:pPr>
-            <w:r>
-              <w:rPr>
-                <w:rFonts w:cs="Arial"/>
-                <w:b/>
-                <w:color w:val="FF0000"/>
+                <w:sz w:val="28"/>
+                <w:szCs w:val="32"/>
+              </w:rPr>
+            </w:pPr>
+            <w:r>
+              <w:rPr>
+                <w:rFonts w:cs="Arial"/>
+                <w:b/>
                 <w:sz w:val="28"/>
                 <w:szCs w:val="32"/>
               </w:rPr>
@@ -10179,7 +9707,6 @@
               <w:rPr>
                 <w:rFonts w:cs="Arial"/>
                 <w:b/>
-                <w:color w:val="FF0000"/>
                 <w:sz w:val="28"/>
                 <w:szCs w:val="32"/>
               </w:rPr>
@@ -10201,17 +9728,15 @@
               <w:rPr>
                 <w:rFonts w:cs="Arial"/>
                 <w:b/>
-                <w:color w:val="FF0000"/>
-                <w:sz w:val="28"/>
-                <w:szCs w:val="32"/>
-              </w:rPr>
-            </w:pPr>
-            <w:proofErr w:type="spellStart"/>
-            <w:r>
-              <w:rPr>
-                <w:rFonts w:cs="Arial"/>
-                <w:b/>
-                <w:color w:val="FF0000"/>
+                <w:sz w:val="28"/>
+                <w:szCs w:val="32"/>
+              </w:rPr>
+            </w:pPr>
+            <w:proofErr w:type="spellStart"/>
+            <w:r>
+              <w:rPr>
+                <w:rFonts w:cs="Arial"/>
+                <w:b/>
                 <w:sz w:val="28"/>
                 <w:szCs w:val="32"/>
               </w:rPr>
@@ -10222,7 +9747,6 @@
               <w:rPr>
                 <w:rFonts w:cs="Arial"/>
                 <w:b/>
-                <w:color w:val="FF0000"/>
                 <w:sz w:val="28"/>
                 <w:szCs w:val="32"/>
               </w:rPr>
@@ -10233,7 +9757,6 @@
               <w:rPr>
                 <w:rFonts w:cs="Arial"/>
                 <w:b/>
-                <w:color w:val="FF0000"/>
                 <w:sz w:val="28"/>
                 <w:szCs w:val="32"/>
               </w:rPr>
@@ -10244,21 +9767,10 @@
               <w:rPr>
                 <w:rFonts w:cs="Arial"/>
                 <w:b/>
-                <w:color w:val="FF0000"/>
-                <w:sz w:val="28"/>
-                <w:szCs w:val="32"/>
-              </w:rPr>
-              <w:t xml:space="preserve"> No.– 4</w:t>
-            </w:r>
-            <w:r>
-              <w:rPr>
-                <w:rFonts w:cs="Arial"/>
-                <w:b/>
-                <w:color w:val="FF0000"/>
-                <w:sz w:val="28"/>
-                <w:szCs w:val="32"/>
-              </w:rPr>
-              <w:t>5</w:t>
+                <w:sz w:val="28"/>
+                <w:szCs w:val="32"/>
+              </w:rPr>
+              <w:t xml:space="preserve"> No.– 45</w:t>
             </w:r>
           </w:p>
           <w:p>
@@ -10275,17 +9787,15 @@
               <w:rPr>
                 <w:rFonts w:cs="Arial"/>
                 <w:b/>
-                <w:color w:val="FF0000"/>
-                <w:sz w:val="28"/>
-                <w:szCs w:val="32"/>
-              </w:rPr>
-            </w:pPr>
-            <w:proofErr w:type="spellStart"/>
-            <w:r>
-              <w:rPr>
-                <w:rFonts w:cs="Arial"/>
-                <w:b/>
-                <w:color w:val="FF0000"/>
+                <w:sz w:val="28"/>
+                <w:szCs w:val="32"/>
+              </w:rPr>
+            </w:pPr>
+            <w:proofErr w:type="spellStart"/>
+            <w:r>
+              <w:rPr>
+                <w:rFonts w:cs="Arial"/>
+                <w:b/>
                 <w:sz w:val="28"/>
                 <w:szCs w:val="32"/>
               </w:rPr>
@@ -10296,7 +9806,6 @@
               <w:rPr>
                 <w:rFonts w:cs="Arial"/>
                 <w:b/>
-                <w:color w:val="FF0000"/>
                 <w:sz w:val="28"/>
                 <w:szCs w:val="32"/>
               </w:rPr>
@@ -10306,7 +9815,6 @@
               <w:rPr>
                 <w:rFonts w:cs="Arial"/>
                 <w:b/>
-                <w:color w:val="FF0000"/>
                 <w:szCs w:val="32"/>
               </w:rPr>
               <w:t xml:space="preserve">. - </w:t>
@@ -10315,7 +9823,6 @@
               <w:rPr>
                 <w:rFonts w:cs="Arial"/>
                 <w:b/>
-                <w:color w:val="FF0000"/>
                 <w:sz w:val="28"/>
                 <w:szCs w:val="32"/>
               </w:rPr>
@@ -11259,16 +10766,14 @@
               <w:rPr>
                 <w:rFonts w:cs="Arial"/>
                 <w:b/>
-                <w:color w:val="FF0000"/>
-                <w:sz w:val="28"/>
-                <w:szCs w:val="32"/>
-              </w:rPr>
-            </w:pPr>
-            <w:r>
-              <w:rPr>
-                <w:rFonts w:cs="Arial"/>
-                <w:b/>
-                <w:color w:val="FF0000"/>
+                <w:sz w:val="28"/>
+                <w:szCs w:val="32"/>
+              </w:rPr>
+            </w:pPr>
+            <w:r>
+              <w:rPr>
+                <w:rFonts w:cs="Arial"/>
+                <w:b/>
                 <w:sz w:val="28"/>
                 <w:szCs w:val="32"/>
               </w:rPr>
@@ -11278,7 +10783,6 @@
               <w:rPr>
                 <w:rFonts w:cs="Arial"/>
                 <w:b/>
-                <w:color w:val="FF0000"/>
                 <w:sz w:val="28"/>
                 <w:szCs w:val="32"/>
               </w:rPr>
@@ -11288,7 +10792,6 @@
               <w:rPr>
                 <w:rFonts w:cs="Arial"/>
                 <w:b/>
-                <w:color w:val="FF0000"/>
                 <w:sz w:val="28"/>
                 <w:szCs w:val="32"/>
               </w:rPr>
@@ -11299,7 +10802,6 @@
               <w:rPr>
                 <w:rFonts w:cs="Arial"/>
                 <w:b/>
-                <w:color w:val="FF0000"/>
                 <w:sz w:val="28"/>
                 <w:szCs w:val="32"/>
               </w:rPr>
@@ -11321,17 +10823,15 @@
               <w:rPr>
                 <w:rFonts w:cs="Arial"/>
                 <w:b/>
-                <w:color w:val="FF0000"/>
-                <w:sz w:val="28"/>
-                <w:szCs w:val="32"/>
-              </w:rPr>
-            </w:pPr>
-            <w:proofErr w:type="spellStart"/>
-            <w:r>
-              <w:rPr>
-                <w:rFonts w:cs="Arial"/>
-                <w:b/>
-                <w:color w:val="FF0000"/>
+                <w:sz w:val="28"/>
+                <w:szCs w:val="32"/>
+              </w:rPr>
+            </w:pPr>
+            <w:proofErr w:type="spellStart"/>
+            <w:r>
+              <w:rPr>
+                <w:rFonts w:cs="Arial"/>
+                <w:b/>
                 <w:sz w:val="28"/>
                 <w:szCs w:val="32"/>
               </w:rPr>
@@ -11342,7 +10842,6 @@
               <w:rPr>
                 <w:rFonts w:cs="Arial"/>
                 <w:b/>
-                <w:color w:val="FF0000"/>
                 <w:sz w:val="28"/>
                 <w:szCs w:val="32"/>
               </w:rPr>
@@ -11353,7 +10852,6 @@
               <w:rPr>
                 <w:rFonts w:cs="Arial"/>
                 <w:b/>
-                <w:color w:val="FF0000"/>
                 <w:sz w:val="28"/>
                 <w:szCs w:val="32"/>
               </w:rPr>
@@ -11364,7 +10862,6 @@
               <w:rPr>
                 <w:rFonts w:cs="Arial"/>
                 <w:b/>
-                <w:color w:val="FF0000"/>
                 <w:sz w:val="28"/>
                 <w:szCs w:val="32"/>
               </w:rPr>
@@ -11374,7 +10871,6 @@
               <w:rPr>
                 <w:rFonts w:cs="Arial"/>
                 <w:b/>
-                <w:color w:val="FF0000"/>
                 <w:sz w:val="28"/>
                 <w:szCs w:val="32"/>
               </w:rPr>
@@ -11395,17 +10891,15 @@
               <w:rPr>
                 <w:rFonts w:cs="Arial"/>
                 <w:b/>
-                <w:color w:val="FF0000"/>
-                <w:sz w:val="28"/>
-                <w:szCs w:val="32"/>
-              </w:rPr>
-            </w:pPr>
-            <w:proofErr w:type="spellStart"/>
-            <w:r>
-              <w:rPr>
-                <w:rFonts w:cs="Arial"/>
-                <w:b/>
-                <w:color w:val="FF0000"/>
+                <w:sz w:val="28"/>
+                <w:szCs w:val="32"/>
+              </w:rPr>
+            </w:pPr>
+            <w:proofErr w:type="spellStart"/>
+            <w:r>
+              <w:rPr>
+                <w:rFonts w:cs="Arial"/>
+                <w:b/>
                 <w:sz w:val="28"/>
                 <w:szCs w:val="32"/>
               </w:rPr>
@@ -11416,7 +10910,6 @@
               <w:rPr>
                 <w:rFonts w:cs="Arial"/>
                 <w:b/>
-                <w:color w:val="FF0000"/>
                 <w:sz w:val="28"/>
                 <w:szCs w:val="32"/>
               </w:rPr>
@@ -11426,7 +10919,6 @@
               <w:rPr>
                 <w:rFonts w:cs="Arial"/>
                 <w:b/>
-                <w:color w:val="FF0000"/>
                 <w:szCs w:val="32"/>
               </w:rPr>
               <w:t xml:space="preserve">. - </w:t>
@@ -11435,14 +10927,11 @@
               <w:rPr>
                 <w:rFonts w:cs="Arial"/>
                 <w:b/>
-                <w:color w:val="FF0000"/>
                 <w:sz w:val="28"/>
                 <w:szCs w:val="32"/>
               </w:rPr>
               <w:t>58</w:t>
             </w:r>
-            <w:bookmarkStart w:id="0" w:name="_GoBack"/>
-            <w:bookmarkEnd w:id="0"/>
           </w:p>
         </w:tc>
         <w:tc>
@@ -12050,9 +11539,8 @@
           <w:szCs w:val="32"/>
           <w:u w:val="single"/>
         </w:rPr>
-        <w:t xml:space="preserve"> Corrections –Observed </w:t>
+        <w:t xml:space="preserve"> Corrections –</w:t>
       </w:r>
-      <w:proofErr w:type="gramStart"/>
       <w:r>
         <w:rPr>
           <w:b/>
@@ -12061,7 +11549,7 @@
           <w:szCs w:val="32"/>
           <w:u w:val="single"/>
         </w:rPr>
-        <w:t xml:space="preserve">till </w:t>
+        <w:t xml:space="preserve"> </w:t>
       </w:r>
       <w:r>
         <w:rPr>
@@ -12069,12 +11557,43 @@
           <w:bCs/>
           <w:sz w:val="32"/>
           <w:szCs w:val="32"/>
-          <w:highlight w:val="red"/>
           <w:u w:val="single"/>
         </w:rPr>
-        <w:t>???</w:t>
+        <w:t xml:space="preserve">Observed </w:t>
       </w:r>
-      <w:proofErr w:type="gramEnd"/>
+      <w:r>
+        <w:rPr>
+          <w:b/>
+          <w:bCs/>
+          <w:sz w:val="32"/>
+          <w:szCs w:val="32"/>
+          <w:u w:val="single"/>
+        </w:rPr>
+        <w:t>Prior to 31</w:t>
+      </w:r>
+      <w:r>
+        <w:rPr>
+          <w:b/>
+          <w:bCs/>
+          <w:sz w:val="32"/>
+          <w:szCs w:val="32"/>
+          <w:u w:val="single"/>
+          <w:vertAlign w:val="superscript"/>
+        </w:rPr>
+        <w:t>st</w:t>
+      </w:r>
+      <w:r>
+        <w:rPr>
+          <w:b/>
+          <w:bCs/>
+          <w:sz w:val="32"/>
+          <w:szCs w:val="32"/>
+          <w:u w:val="single"/>
+        </w:rPr>
+        <w:t xml:space="preserve"> Mar 2022</w:t>
+      </w:r>
+      <w:bookmarkStart w:id="0" w:name="_GoBack"/>
+      <w:bookmarkEnd w:id="0"/>
     </w:p>
     <w:p>
       <w:pPr>
@@ -12662,7 +12181,7 @@
         <w:bCs/>
         <w:noProof/>
       </w:rPr>
-      <w:t>3</w:t>
+      <w:t>5</w:t>
     </w:r>
     <w:r>
       <w:rPr>
@@ -13562,7 +13081,7 @@
 </file>
 
 <file path=customXml/itemProps1.xml><?xml version="1.0" encoding="utf-8"?>
-<ds:datastoreItem xmlns:ds="http://schemas.openxmlformats.org/officeDocument/2006/customXml" ds:itemID="{AE7FE0B8-ED04-4839-823D-3ECEA187BD9D}">
+<ds:datastoreItem xmlns:ds="http://schemas.openxmlformats.org/officeDocument/2006/customXml" ds:itemID="{2413FCC2-F147-40E9-B562-A8C58B9DB42E}">
   <ds:schemaRefs>
     <ds:schemaRef ds:uri="http://schemas.openxmlformats.org/officeDocument/2006/bibliography"/>
   </ds:schemaRefs>

</xml_diff>